<commit_message>
More Documentation and Code Style
</commit_message>
<xml_diff>
--- a/doc/Dokumentation zur Fahrplanapplikation.docx
+++ b/doc/Dokumentation zur Fahrplanapplikation.docx
@@ -7,13 +7,195 @@
         <w:pStyle w:val="Titel"/>
         <w:rPr>
           <w:rFonts w:ascii="Franklin Gothic Medium" w:hAnsi="Franklin Gothic Medium"/>
+          <w:b/>
+          <w:sz w:val="66"/>
+          <w:szCs w:val="66"/>
         </w:rPr>
       </w:pPr>
       <w:r>
         <w:rPr>
           <w:rFonts w:ascii="Franklin Gothic Medium" w:hAnsi="Franklin Gothic Medium"/>
+          <w:b/>
+          <w:noProof/>
+          <w:color w:val="FF0000"/>
+          <w:sz w:val="66"/>
+          <w:szCs w:val="66"/>
+          <w:lang w:eastAsia="de-CH"/>
         </w:rPr>
-        <w:t>Dokumentation zur Fahrplanapplikation</w:t>
+        <mc:AlternateContent>
+          <mc:Choice Requires="wps">
+            <w:drawing>
+              <wp:anchor distT="0" distB="0" distL="114300" distR="114300" simplePos="0" relativeHeight="251660288" behindDoc="1" locked="0" layoutInCell="1" allowOverlap="1">
+                <wp:simplePos x="0" y="0"/>
+                <wp:positionH relativeFrom="page">
+                  <wp:align>left</wp:align>
+                </wp:positionH>
+                <wp:positionV relativeFrom="page">
+                  <wp:posOffset>883920</wp:posOffset>
+                </wp:positionV>
+                <wp:extent cx="7574280" cy="6477000"/>
+                <wp:effectExtent l="0" t="0" r="26670" b="19050"/>
+                <wp:wrapNone/>
+                <wp:docPr id="16" name="Rechteck 16"/>
+                <wp:cNvGraphicFramePr/>
+                <a:graphic xmlns:a="http://schemas.openxmlformats.org/drawingml/2006/main">
+                  <a:graphicData uri="http://schemas.microsoft.com/office/word/2010/wordprocessingShape">
+                    <wps:wsp>
+                      <wps:cNvSpPr/>
+                      <wps:spPr>
+                        <a:xfrm>
+                          <a:off x="0" y="0"/>
+                          <a:ext cx="7574280" cy="6477000"/>
+                        </a:xfrm>
+                        <a:prstGeom prst="rect">
+                          <a:avLst/>
+                        </a:prstGeom>
+                        <a:solidFill>
+                          <a:srgbClr val="C00000"/>
+                        </a:solidFill>
+                      </wps:spPr>
+                      <wps:style>
+                        <a:lnRef idx="2">
+                          <a:schemeClr val="accent1">
+                            <a:shade val="50000"/>
+                          </a:schemeClr>
+                        </a:lnRef>
+                        <a:fillRef idx="1">
+                          <a:schemeClr val="accent1"/>
+                        </a:fillRef>
+                        <a:effectRef idx="0">
+                          <a:schemeClr val="accent1"/>
+                        </a:effectRef>
+                        <a:fontRef idx="minor">
+                          <a:schemeClr val="lt1"/>
+                        </a:fontRef>
+                      </wps:style>
+                      <wps:bodyPr rot="0" spcFirstLastPara="0" vertOverflow="overflow" horzOverflow="overflow" vert="horz" wrap="square" lIns="91440" tIns="45720" rIns="91440" bIns="45720" numCol="1" spcCol="0" rtlCol="0" fromWordArt="0" anchor="ctr" anchorCtr="0" forceAA="0" compatLnSpc="1">
+                        <a:prstTxWarp prst="textNoShape">
+                          <a:avLst/>
+                        </a:prstTxWarp>
+                        <a:noAutofit/>
+                      </wps:bodyPr>
+                    </wps:wsp>
+                  </a:graphicData>
+                </a:graphic>
+                <wp14:sizeRelH relativeFrom="margin">
+                  <wp14:pctWidth>0</wp14:pctWidth>
+                </wp14:sizeRelH>
+                <wp14:sizeRelV relativeFrom="margin">
+                  <wp14:pctHeight>0</wp14:pctHeight>
+                </wp14:sizeRelV>
+              </wp:anchor>
+            </w:drawing>
+          </mc:Choice>
+          <mc:Fallback>
+            <w:pict>
+              <v:rect w14:anchorId="2B09FB5B" id="Rechteck 16" o:spid="_x0000_s1026" style="position:absolute;margin-left:0;margin-top:69.6pt;width:596.4pt;height:510pt;z-index:-251656192;visibility:visible;mso-wrap-style:square;mso-width-percent:0;mso-height-percent:0;mso-wrap-distance-left:9pt;mso-wrap-distance-top:0;mso-wrap-distance-right:9pt;mso-wrap-distance-bottom:0;mso-position-horizontal:left;mso-position-horizontal-relative:page;mso-position-vertical:absolute;mso-position-vertical-relative:page;mso-width-percent:0;mso-height-percent:0;mso-width-relative:margin;mso-height-relative:margin;v-text-anchor:middle" o:gfxdata="UEsDBBQABgAIAAAAIQC2gziS/gAAAOEBAAATAAAAW0NvbnRlbnRfVHlwZXNdLnhtbJSRQU7DMBBF&#10;90jcwfIWJU67QAgl6YK0S0CoHGBkTxKLZGx5TGhvj5O2G0SRWNoz/78nu9wcxkFMGNg6quQqL6RA&#10;0s5Y6ir5vt9lD1JwBDIwOMJKHpHlpr69KfdHjyxSmriSfYz+USnWPY7AufNIadK6MEJMx9ApD/oD&#10;OlTrorhX2lFEilmcO2RdNtjC5xDF9pCuTyYBB5bi6bQ4syoJ3g9WQ0ymaiLzg5KdCXlKLjvcW893&#10;SUOqXwnz5DrgnHtJTxOsQfEKIT7DmDSUCaxw7Rqn8787ZsmRM9e2VmPeBN4uqYvTtW7jvijg9N/y&#10;JsXecLq0q+WD6m8AAAD//wMAUEsDBBQABgAIAAAAIQA4/SH/1gAAAJQBAAALAAAAX3JlbHMvLnJl&#10;bHOkkMFqwzAMhu+DvYPRfXGawxijTi+j0GvpHsDYimMaW0Yy2fr2M4PBMnrbUb/Q94l/f/hMi1qR&#10;JVI2sOt6UJgd+ZiDgffL8ekFlFSbvV0oo4EbChzGx4f9GRdb25HMsYhqlCwG5lrLq9biZkxWOiqY&#10;22YiTra2kYMu1l1tQD30/bPm3wwYN0x18gb45AdQl1tp5j/sFB2T0FQ7R0nTNEV3j6o9feQzro1i&#10;OWA14Fm+Q8a1a8+Bvu/d/dMb2JY5uiPbhG/ktn4cqGU/er3pcvwCAAD//wMAUEsDBBQABgAIAAAA&#10;IQABT/lRiAIAAG8FAAAOAAAAZHJzL2Uyb0RvYy54bWysVM1u2zAMvg/YOwi6r3aCtGmDOkWQosOA&#10;oi2aDj0rshQbk0WNUuJkTz9KdtygK3YYdrFJkfz4z+ubfWPYTqGvwRZ8dJZzpqyEsrabgn9/ufty&#10;yZkPwpbCgFUFPyjPb+afP123bqbGUIEpFTICsX7WuoJXIbhZlnlZqUb4M3DKklADNiIQi5usRNES&#10;emOycZ5fZC1g6RCk8p5ebzshnyd8rZUMj1p7FZgpOMUW0hfTdx2/2fxazDYoXFXLPgzxD1E0orbk&#10;dIC6FUGwLdZ/QDW1RPCgw5mEJgOta6lSDpTNKH+XzaoSTqVcqDjeDWXy/w9WPuyekNUl9e6CMysa&#10;6tGzklVQ8gejJ6pP6/yM1FbuCXvOExmT3Wts4p/SYPtU08NQU7UPTNLj9Hw6GV9S6SXJLibTaZ6n&#10;qmdv5g59+KqgYZEoOFLTUi3F7t4HckmqR5XozYOpy7vamMTgZr00yHaCGrwk7AH9RC2LKXRBJyoc&#10;jIrGxj4rTclTmOPkMY2dGvCElMqGUSeqRKk6N+enXuKgRosUZgKMyJrCG7B7gKNmB3LE7vLr9aOp&#10;SlM7GOd/C6wzHiySZ7BhMG5qC/gRgKGses+dPoV/UppIrqE80GggdDvjnbyrqT/3wocngbQk1FNa&#10;/PBIH22gLTj0FGcV4K+P3qM+zS5JOWtp6Qruf24FKs7MN0tTfTWaTOKWJmZyPh0Tg6eS9anEbpsl&#10;UNtHdGKcTGTUD+ZIaoTmle7DInolkbCSfBdcBjwyy9AdA7owUi0WSY0204lwb1dORvBY1Th/L/tX&#10;ga4f0kDz/QDHBRWzd7Pa6UZLC4ttAF2nQX6ra19v2uo0OP0FimfjlE9ab3dy/hsAAP//AwBQSwME&#10;FAAGAAgAAAAhAFeoVavbAAAACgEAAA8AAABkcnMvZG93bnJldi54bWxMj0FvwjAMhe+T9h8iI+02&#10;UjoBozRFCGnHaRpMO5vWaysap0pCKf9+7mm72e9Zz9/Ld6Pt1EA+tI4NLOYJKOLSVS3XBr5Ob8+v&#10;oEJErrBzTAbuFGBXPD7kmFXuxp80HGOtJIRDhgaaGPtM61A2ZDHMXU8s3o/zFqOsvtaVx5uE206n&#10;SbLSFluWDw32dGiovByv1kD/4S/D4P36m5BXHN/v6+X+YMzTbNxvQUUa498xTPiCDoUwnd2Vq6A6&#10;A1IkivqySUFN9mKTSpXzNC1F00Wu/1cofgEAAP//AwBQSwECLQAUAAYACAAAACEAtoM4kv4AAADh&#10;AQAAEwAAAAAAAAAAAAAAAAAAAAAAW0NvbnRlbnRfVHlwZXNdLnhtbFBLAQItABQABgAIAAAAIQA4&#10;/SH/1gAAAJQBAAALAAAAAAAAAAAAAAAAAC8BAABfcmVscy8ucmVsc1BLAQItABQABgAIAAAAIQAB&#10;T/lRiAIAAG8FAAAOAAAAAAAAAAAAAAAAAC4CAABkcnMvZTJvRG9jLnhtbFBLAQItABQABgAIAAAA&#10;IQBXqFWr2wAAAAoBAAAPAAAAAAAAAAAAAAAAAOIEAABkcnMvZG93bnJldi54bWxQSwUGAAAAAAQA&#10;BADzAAAA6gUAAAAA&#10;" fillcolor="#c00000" strokecolor="#1f3763 [1604]" strokeweight="1pt">
+                <w10:wrap anchorx="page" anchory="page"/>
+              </v:rect>
+            </w:pict>
+          </mc:Fallback>
+        </mc:AlternateContent>
+      </w:r>
+      <w:r>
+        <w:rPr>
+          <w:rFonts w:ascii="Franklin Gothic Medium" w:hAnsi="Franklin Gothic Medium"/>
+          <w:b/>
+          <w:sz w:val="66"/>
+          <w:szCs w:val="66"/>
+        </w:rPr>
+        <w:t>Dokumentation zu</w:t>
+      </w:r>
+    </w:p>
+    <w:p>
+      <w:pPr>
+        <w:pStyle w:val="Titel"/>
+        <w:rPr>
+          <w:rFonts w:ascii="Franklin Gothic Medium" w:hAnsi="Franklin Gothic Medium"/>
+          <w:b/>
+          <w:sz w:val="66"/>
+          <w:szCs w:val="66"/>
+        </w:rPr>
+      </w:pPr>
+      <w:r>
+        <w:rPr>
+          <w:rFonts w:ascii="Franklin Gothic Medium" w:hAnsi="Franklin Gothic Medium"/>
+          <w:b/>
+          <w:sz w:val="66"/>
+          <w:szCs w:val="66"/>
+        </w:rPr>
+        <w:t>SwissTransport.WindowsClient</w:t>
+      </w:r>
+    </w:p>
+    <w:p>
+      <w:r>
+        <w:t>Simon Gisler, Adligenswil, 23.05.2017</w:t>
+      </w:r>
+    </w:p>
+    <w:p>
+      <w:r>
+        <w:rPr>
+          <w:noProof/>
+          <w:lang w:eastAsia="de-CH"/>
+        </w:rPr>
+        <w:drawing>
+          <wp:inline distT="0" distB="0" distL="0" distR="0">
+            <wp:extent cx="5113020" cy="5113020"/>
+            <wp:effectExtent l="0" t="0" r="0" b="0"/>
+            <wp:docPr id="17" name="Grafik 17" descr="Straßenbahnwagen"/>
+            <wp:cNvGraphicFramePr>
+              <a:graphicFrameLocks xmlns:a="http://schemas.openxmlformats.org/drawingml/2006/main" noChangeAspect="1"/>
+            </wp:cNvGraphicFramePr>
+            <a:graphic xmlns:a="http://schemas.openxmlformats.org/drawingml/2006/main">
+              <a:graphicData uri="http://schemas.openxmlformats.org/drawingml/2006/picture">
+                <pic:pic xmlns:pic="http://schemas.openxmlformats.org/drawingml/2006/picture">
+                  <pic:nvPicPr>
+                    <pic:cNvPr id="17" name="Download?provider=MicrosoftIcon&amp;fileName=Streetcar.svg"/>
+                    <pic:cNvPicPr/>
+                  </pic:nvPicPr>
+                  <pic:blipFill>
+                    <a:blip r:embed="rId8">
+                      <a:extLst>
+                        <a:ext uri="{28A0092B-C50C-407E-A947-70E740481C1C}">
+                          <a14:useLocalDpi xmlns:a14="http://schemas.microsoft.com/office/drawing/2010/main" val="0"/>
+                        </a:ext>
+                        <a:ext uri="{96DAC541-7B7A-43D3-8B79-37D633B846F1}">
+                          <asvg:svgBlip xmlns:asvg="http://schemas.microsoft.com/office/drawing/2016/SVG/main" r:embed="rId9"/>
+                        </a:ext>
+                      </a:extLst>
+                    </a:blip>
+                    <a:stretch>
+                      <a:fillRect/>
+                    </a:stretch>
+                  </pic:blipFill>
+                  <pic:spPr>
+                    <a:xfrm>
+                      <a:off x="0" y="0"/>
+                      <a:ext cx="5113020" cy="5113020"/>
+                    </a:xfrm>
+                    <a:prstGeom prst="rect">
+                      <a:avLst/>
+                    </a:prstGeom>
+                  </pic:spPr>
+                </pic:pic>
+              </a:graphicData>
+            </a:graphic>
+          </wp:inline>
+        </w:drawing>
+      </w:r>
+    </w:p>
+    <w:p>
+      <w:pPr>
+        <w:rPr>
+          <w:rFonts w:eastAsiaTheme="majorEastAsia" w:cstheme="majorBidi"/>
+          <w:spacing w:val="-10"/>
+          <w:kern w:val="28"/>
+          <w:sz w:val="56"/>
+          <w:szCs w:val="56"/>
+        </w:rPr>
+      </w:pPr>
+      <w:r>
+        <w:br w:type="page"/>
       </w:r>
     </w:p>
     <w:sdt>
@@ -74,13 +256,130 @@
           <w:r>
             <w:fldChar w:fldCharType="separate"/>
           </w:r>
-          <w:hyperlink w:anchor="_Toc483309431" w:history="1">
+          <w:bookmarkStart w:id="0" w:name="_GoBack"/>
+          <w:bookmarkEnd w:id="0"/>
+          <w:r>
+            <w:rPr>
+              <w:rStyle w:val="Hyperlink"/>
+              <w:noProof/>
+            </w:rPr>
+            <w:fldChar w:fldCharType="begin"/>
+          </w:r>
+          <w:r>
+            <w:rPr>
+              <w:rStyle w:val="Hyperlink"/>
+              <w:noProof/>
+            </w:rPr>
+            <w:instrText xml:space="preserve"> </w:instrText>
+          </w:r>
+          <w:r>
+            <w:rPr>
+              <w:noProof/>
+            </w:rPr>
+            <w:instrText>HYPERLINK \l "_Toc483318439"</w:instrText>
+          </w:r>
+          <w:r>
+            <w:rPr>
+              <w:rStyle w:val="Hyperlink"/>
+              <w:noProof/>
+            </w:rPr>
+            <w:instrText xml:space="preserve"> </w:instrText>
+          </w:r>
+          <w:r>
+            <w:rPr>
+              <w:rStyle w:val="Hyperlink"/>
+              <w:noProof/>
+            </w:rPr>
+          </w:r>
+          <w:r>
+            <w:rPr>
+              <w:rStyle w:val="Hyperlink"/>
+              <w:noProof/>
+            </w:rPr>
+            <w:fldChar w:fldCharType="separate"/>
+          </w:r>
+          <w:r>
+            <w:rPr>
+              <w:rStyle w:val="Hyperlink"/>
+              <w:noProof/>
+            </w:rPr>
+            <w:t>Einleitung</w:t>
+          </w:r>
+          <w:r>
+            <w:rPr>
+              <w:noProof/>
+              <w:webHidden/>
+            </w:rPr>
+            <w:tab/>
+          </w:r>
+          <w:r>
+            <w:rPr>
+              <w:noProof/>
+              <w:webHidden/>
+            </w:rPr>
+            <w:fldChar w:fldCharType="begin"/>
+          </w:r>
+          <w:r>
+            <w:rPr>
+              <w:noProof/>
+              <w:webHidden/>
+            </w:rPr>
+            <w:instrText xml:space="preserve"> PAGEREF _Toc483318439 \h </w:instrText>
+          </w:r>
+          <w:r>
+            <w:rPr>
+              <w:noProof/>
+              <w:webHidden/>
+            </w:rPr>
+          </w:r>
+          <w:r>
+            <w:rPr>
+              <w:noProof/>
+              <w:webHidden/>
+            </w:rPr>
+            <w:fldChar w:fldCharType="separate"/>
+          </w:r>
+          <w:r>
+            <w:rPr>
+              <w:noProof/>
+              <w:webHidden/>
+            </w:rPr>
+            <w:t>2</w:t>
+          </w:r>
+          <w:r>
+            <w:rPr>
+              <w:noProof/>
+              <w:webHidden/>
+            </w:rPr>
+            <w:fldChar w:fldCharType="end"/>
+          </w:r>
+          <w:r>
+            <w:rPr>
+              <w:rStyle w:val="Hyperlink"/>
+              <w:noProof/>
+            </w:rPr>
+            <w:fldChar w:fldCharType="end"/>
+          </w:r>
+        </w:p>
+        <w:p>
+          <w:pPr>
+            <w:pStyle w:val="Verzeichnis1"/>
+            <w:tabs>
+              <w:tab w:val="right" w:leader="dot" w:pos="9062"/>
+            </w:tabs>
+            <w:rPr>
+              <w:rFonts w:eastAsiaTheme="minorEastAsia"/>
+              <w:noProof/>
+              <w:lang w:eastAsia="de-CH"/>
+            </w:rPr>
+          </w:pPr>
+          <w:hyperlink w:anchor="_Toc483318440" w:history="1">
             <w:r>
               <w:rPr>
                 <w:rStyle w:val="Hyperlink"/>
                 <w:noProof/>
               </w:rPr>
-              <w:t>Einleitung</w:t>
+              <w:t>Anforderungen &amp; Planung</w:t>
             </w:r>
             <w:r>
               <w:rPr>
@@ -101,7 +400,7 @@
                 <w:noProof/>
                 <w:webHidden/>
               </w:rPr>
-              <w:instrText xml:space="preserve"> PAGEREF _Toc483309431 \h </w:instrText>
+              <w:instrText xml:space="preserve"> PAGEREF _Toc483318440 \h </w:instrText>
             </w:r>
             <w:r>
               <w:rPr>
@@ -121,7 +420,287 @@
                 <w:noProof/>
                 <w:webHidden/>
               </w:rPr>
-              <w:t>1</w:t>
+              <w:t>2</w:t>
+            </w:r>
+            <w:r>
+              <w:rPr>
+                <w:noProof/>
+                <w:webHidden/>
+              </w:rPr>
+              <w:fldChar w:fldCharType="end"/>
+            </w:r>
+          </w:hyperlink>
+        </w:p>
+        <w:p>
+          <w:pPr>
+            <w:pStyle w:val="Verzeichnis2"/>
+            <w:tabs>
+              <w:tab w:val="right" w:leader="dot" w:pos="9062"/>
+            </w:tabs>
+            <w:rPr>
+              <w:rFonts w:eastAsiaTheme="minorEastAsia"/>
+              <w:noProof/>
+              <w:lang w:eastAsia="de-CH"/>
+            </w:rPr>
+          </w:pPr>
+          <w:hyperlink w:anchor="_Toc483318441" w:history="1">
+            <w:r>
+              <w:rPr>
+                <w:rStyle w:val="Hyperlink"/>
+                <w:noProof/>
+              </w:rPr>
+              <w:t>Anforderungen des Kunden</w:t>
+            </w:r>
+            <w:r>
+              <w:rPr>
+                <w:noProof/>
+                <w:webHidden/>
+              </w:rPr>
+              <w:tab/>
+            </w:r>
+            <w:r>
+              <w:rPr>
+                <w:noProof/>
+                <w:webHidden/>
+              </w:rPr>
+              <w:fldChar w:fldCharType="begin"/>
+            </w:r>
+            <w:r>
+              <w:rPr>
+                <w:noProof/>
+                <w:webHidden/>
+              </w:rPr>
+              <w:instrText xml:space="preserve"> PAGEREF _Toc483318441 \h </w:instrText>
+            </w:r>
+            <w:r>
+              <w:rPr>
+                <w:noProof/>
+                <w:webHidden/>
+              </w:rPr>
+            </w:r>
+            <w:r>
+              <w:rPr>
+                <w:noProof/>
+                <w:webHidden/>
+              </w:rPr>
+              <w:fldChar w:fldCharType="separate"/>
+            </w:r>
+            <w:r>
+              <w:rPr>
+                <w:noProof/>
+                <w:webHidden/>
+              </w:rPr>
+              <w:t>2</w:t>
+            </w:r>
+            <w:r>
+              <w:rPr>
+                <w:noProof/>
+                <w:webHidden/>
+              </w:rPr>
+              <w:fldChar w:fldCharType="end"/>
+            </w:r>
+          </w:hyperlink>
+        </w:p>
+        <w:p>
+          <w:pPr>
+            <w:pStyle w:val="Verzeichnis2"/>
+            <w:tabs>
+              <w:tab w:val="right" w:leader="dot" w:pos="9062"/>
+            </w:tabs>
+            <w:rPr>
+              <w:rFonts w:eastAsiaTheme="minorEastAsia"/>
+              <w:noProof/>
+              <w:lang w:eastAsia="de-CH"/>
+            </w:rPr>
+          </w:pPr>
+          <w:hyperlink w:anchor="_Toc483318442" w:history="1">
+            <w:r>
+              <w:rPr>
+                <w:rStyle w:val="Hyperlink"/>
+                <w:noProof/>
+              </w:rPr>
+              <w:t>Ist-Analyse</w:t>
+            </w:r>
+            <w:r>
+              <w:rPr>
+                <w:noProof/>
+                <w:webHidden/>
+              </w:rPr>
+              <w:tab/>
+            </w:r>
+            <w:r>
+              <w:rPr>
+                <w:noProof/>
+                <w:webHidden/>
+              </w:rPr>
+              <w:fldChar w:fldCharType="begin"/>
+            </w:r>
+            <w:r>
+              <w:rPr>
+                <w:noProof/>
+                <w:webHidden/>
+              </w:rPr>
+              <w:instrText xml:space="preserve"> PAGEREF _Toc483318442 \h </w:instrText>
+            </w:r>
+            <w:r>
+              <w:rPr>
+                <w:noProof/>
+                <w:webHidden/>
+              </w:rPr>
+            </w:r>
+            <w:r>
+              <w:rPr>
+                <w:noProof/>
+                <w:webHidden/>
+              </w:rPr>
+              <w:fldChar w:fldCharType="separate"/>
+            </w:r>
+            <w:r>
+              <w:rPr>
+                <w:noProof/>
+                <w:webHidden/>
+              </w:rPr>
+              <w:t>3</w:t>
+            </w:r>
+            <w:r>
+              <w:rPr>
+                <w:noProof/>
+                <w:webHidden/>
+              </w:rPr>
+              <w:fldChar w:fldCharType="end"/>
+            </w:r>
+          </w:hyperlink>
+        </w:p>
+        <w:p>
+          <w:pPr>
+            <w:pStyle w:val="Verzeichnis2"/>
+            <w:tabs>
+              <w:tab w:val="right" w:leader="dot" w:pos="9062"/>
+            </w:tabs>
+            <w:rPr>
+              <w:rFonts w:eastAsiaTheme="minorEastAsia"/>
+              <w:noProof/>
+              <w:lang w:eastAsia="de-CH"/>
+            </w:rPr>
+          </w:pPr>
+          <w:hyperlink w:anchor="_Toc483318443" w:history="1">
+            <w:r>
+              <w:rPr>
+                <w:rStyle w:val="Hyperlink"/>
+                <w:noProof/>
+              </w:rPr>
+              <w:t>Use Case- und Aktivitätsdiagramme</w:t>
+            </w:r>
+            <w:r>
+              <w:rPr>
+                <w:noProof/>
+                <w:webHidden/>
+              </w:rPr>
+              <w:tab/>
+            </w:r>
+            <w:r>
+              <w:rPr>
+                <w:noProof/>
+                <w:webHidden/>
+              </w:rPr>
+              <w:fldChar w:fldCharType="begin"/>
+            </w:r>
+            <w:r>
+              <w:rPr>
+                <w:noProof/>
+                <w:webHidden/>
+              </w:rPr>
+              <w:instrText xml:space="preserve"> PAGEREF _Toc483318443 \h </w:instrText>
+            </w:r>
+            <w:r>
+              <w:rPr>
+                <w:noProof/>
+                <w:webHidden/>
+              </w:rPr>
+            </w:r>
+            <w:r>
+              <w:rPr>
+                <w:noProof/>
+                <w:webHidden/>
+              </w:rPr>
+              <w:fldChar w:fldCharType="separate"/>
+            </w:r>
+            <w:r>
+              <w:rPr>
+                <w:noProof/>
+                <w:webHidden/>
+              </w:rPr>
+              <w:t>3</w:t>
+            </w:r>
+            <w:r>
+              <w:rPr>
+                <w:noProof/>
+                <w:webHidden/>
+              </w:rPr>
+              <w:fldChar w:fldCharType="end"/>
+            </w:r>
+          </w:hyperlink>
+        </w:p>
+        <w:p>
+          <w:pPr>
+            <w:pStyle w:val="Verzeichnis2"/>
+            <w:tabs>
+              <w:tab w:val="right" w:leader="dot" w:pos="9062"/>
+            </w:tabs>
+            <w:rPr>
+              <w:rFonts w:eastAsiaTheme="minorEastAsia"/>
+              <w:noProof/>
+              <w:lang w:eastAsia="de-CH"/>
+            </w:rPr>
+          </w:pPr>
+          <w:hyperlink w:anchor="_Toc483318444" w:history="1">
+            <w:r>
+              <w:rPr>
+                <w:rStyle w:val="Hyperlink"/>
+                <w:noProof/>
+              </w:rPr>
+              <w:t>GUI Mockups</w:t>
+            </w:r>
+            <w:r>
+              <w:rPr>
+                <w:noProof/>
+                <w:webHidden/>
+              </w:rPr>
+              <w:tab/>
+            </w:r>
+            <w:r>
+              <w:rPr>
+                <w:noProof/>
+                <w:webHidden/>
+              </w:rPr>
+              <w:fldChar w:fldCharType="begin"/>
+            </w:r>
+            <w:r>
+              <w:rPr>
+                <w:noProof/>
+                <w:webHidden/>
+              </w:rPr>
+              <w:instrText xml:space="preserve"> PAGEREF _Toc483318444 \h </w:instrText>
+            </w:r>
+            <w:r>
+              <w:rPr>
+                <w:noProof/>
+                <w:webHidden/>
+              </w:rPr>
+            </w:r>
+            <w:r>
+              <w:rPr>
+                <w:noProof/>
+                <w:webHidden/>
+              </w:rPr>
+              <w:fldChar w:fldCharType="separate"/>
+            </w:r>
+            <w:r>
+              <w:rPr>
+                <w:noProof/>
+                <w:webHidden/>
+              </w:rPr>
+              <w:t>5</w:t>
             </w:r>
             <w:r>
               <w:rPr>
@@ -144,13 +723,13 @@
               <w:lang w:eastAsia="de-CH"/>
             </w:rPr>
           </w:pPr>
-          <w:hyperlink w:anchor="_Toc483309432" w:history="1">
+          <w:hyperlink w:anchor="_Toc483318445" w:history="1">
             <w:r>
               <w:rPr>
                 <w:rStyle w:val="Hyperlink"/>
                 <w:noProof/>
               </w:rPr>
-              <w:t>Anforderungen &amp; Planung</w:t>
+              <w:t>Umsetzung</w:t>
             </w:r>
             <w:r>
               <w:rPr>
@@ -171,7 +750,7 @@
                 <w:noProof/>
                 <w:webHidden/>
               </w:rPr>
-              <w:instrText xml:space="preserve"> PAGEREF _Toc483309432 \h </w:instrText>
+              <w:instrText xml:space="preserve"> PAGEREF _Toc483318445 \h </w:instrText>
             </w:r>
             <w:r>
               <w:rPr>
@@ -191,7 +770,7 @@
                 <w:noProof/>
                 <w:webHidden/>
               </w:rPr>
-              <w:t>1</w:t>
+              <w:t>5</w:t>
             </w:r>
             <w:r>
               <w:rPr>
@@ -214,13 +793,13 @@
               <w:lang w:eastAsia="de-CH"/>
             </w:rPr>
           </w:pPr>
-          <w:hyperlink w:anchor="_Toc483309433" w:history="1">
+          <w:hyperlink w:anchor="_Toc483318446" w:history="1">
             <w:r>
               <w:rPr>
                 <w:rStyle w:val="Hyperlink"/>
                 <w:noProof/>
               </w:rPr>
-              <w:t>Anforderungen des Kunden</w:t>
+              <w:t>Architektur</w:t>
             </w:r>
             <w:r>
               <w:rPr>
@@ -241,7 +820,7 @@
                 <w:noProof/>
                 <w:webHidden/>
               </w:rPr>
-              <w:instrText xml:space="preserve"> PAGEREF _Toc483309433 \h </w:instrText>
+              <w:instrText xml:space="preserve"> PAGEREF _Toc483318446 \h </w:instrText>
             </w:r>
             <w:r>
               <w:rPr>
@@ -261,7 +840,77 @@
                 <w:noProof/>
                 <w:webHidden/>
               </w:rPr>
-              <w:t>1</w:t>
+              <w:t>5</w:t>
+            </w:r>
+            <w:r>
+              <w:rPr>
+                <w:noProof/>
+                <w:webHidden/>
+              </w:rPr>
+              <w:fldChar w:fldCharType="end"/>
+            </w:r>
+          </w:hyperlink>
+        </w:p>
+        <w:p>
+          <w:pPr>
+            <w:pStyle w:val="Verzeichnis3"/>
+            <w:tabs>
+              <w:tab w:val="right" w:leader="dot" w:pos="9062"/>
+            </w:tabs>
+            <w:rPr>
+              <w:rFonts w:eastAsiaTheme="minorEastAsia"/>
+              <w:noProof/>
+              <w:lang w:eastAsia="de-CH"/>
+            </w:rPr>
+          </w:pPr>
+          <w:hyperlink w:anchor="_Toc483318447" w:history="1">
+            <w:r>
+              <w:rPr>
+                <w:rStyle w:val="Hyperlink"/>
+                <w:noProof/>
+              </w:rPr>
+              <w:t>Regeln zu Erweiterung:</w:t>
+            </w:r>
+            <w:r>
+              <w:rPr>
+                <w:noProof/>
+                <w:webHidden/>
+              </w:rPr>
+              <w:tab/>
+            </w:r>
+            <w:r>
+              <w:rPr>
+                <w:noProof/>
+                <w:webHidden/>
+              </w:rPr>
+              <w:fldChar w:fldCharType="begin"/>
+            </w:r>
+            <w:r>
+              <w:rPr>
+                <w:noProof/>
+                <w:webHidden/>
+              </w:rPr>
+              <w:instrText xml:space="preserve"> PAGEREF _Toc483318447 \h </w:instrText>
+            </w:r>
+            <w:r>
+              <w:rPr>
+                <w:noProof/>
+                <w:webHidden/>
+              </w:rPr>
+            </w:r>
+            <w:r>
+              <w:rPr>
+                <w:noProof/>
+                <w:webHidden/>
+              </w:rPr>
+              <w:fldChar w:fldCharType="separate"/>
+            </w:r>
+            <w:r>
+              <w:rPr>
+                <w:noProof/>
+                <w:webHidden/>
+              </w:rPr>
+              <w:t>5</w:t>
             </w:r>
             <w:r>
               <w:rPr>
@@ -284,13 +933,13 @@
               <w:lang w:eastAsia="de-CH"/>
             </w:rPr>
           </w:pPr>
-          <w:hyperlink w:anchor="_Toc483309434" w:history="1">
+          <w:hyperlink w:anchor="_Toc483318448" w:history="1">
             <w:r>
               <w:rPr>
                 <w:rStyle w:val="Hyperlink"/>
                 <w:noProof/>
               </w:rPr>
-              <w:t>Ist-Analyse</w:t>
+              <w:t>Hindernisse</w:t>
             </w:r>
             <w:r>
               <w:rPr>
@@ -311,7 +960,7 @@
                 <w:noProof/>
                 <w:webHidden/>
               </w:rPr>
-              <w:instrText xml:space="preserve"> PAGEREF _Toc483309434 \h </w:instrText>
+              <w:instrText xml:space="preserve"> PAGEREF _Toc483318448 \h </w:instrText>
             </w:r>
             <w:r>
               <w:rPr>
@@ -331,7 +980,217 @@
                 <w:noProof/>
                 <w:webHidden/>
               </w:rPr>
-              <w:t>2</w:t>
+              <w:t>5</w:t>
+            </w:r>
+            <w:r>
+              <w:rPr>
+                <w:noProof/>
+                <w:webHidden/>
+              </w:rPr>
+              <w:fldChar w:fldCharType="end"/>
+            </w:r>
+          </w:hyperlink>
+        </w:p>
+        <w:p>
+          <w:pPr>
+            <w:pStyle w:val="Verzeichnis1"/>
+            <w:tabs>
+              <w:tab w:val="right" w:leader="dot" w:pos="9062"/>
+            </w:tabs>
+            <w:rPr>
+              <w:rFonts w:eastAsiaTheme="minorEastAsia"/>
+              <w:noProof/>
+              <w:lang w:eastAsia="de-CH"/>
+            </w:rPr>
+          </w:pPr>
+          <w:hyperlink w:anchor="_Toc483318449" w:history="1">
+            <w:r>
+              <w:rPr>
+                <w:rStyle w:val="Hyperlink"/>
+                <w:noProof/>
+              </w:rPr>
+              <w:t>Testfälle</w:t>
+            </w:r>
+            <w:r>
+              <w:rPr>
+                <w:noProof/>
+                <w:webHidden/>
+              </w:rPr>
+              <w:tab/>
+            </w:r>
+            <w:r>
+              <w:rPr>
+                <w:noProof/>
+                <w:webHidden/>
+              </w:rPr>
+              <w:fldChar w:fldCharType="begin"/>
+            </w:r>
+            <w:r>
+              <w:rPr>
+                <w:noProof/>
+                <w:webHidden/>
+              </w:rPr>
+              <w:instrText xml:space="preserve"> PAGEREF _Toc483318449 \h </w:instrText>
+            </w:r>
+            <w:r>
+              <w:rPr>
+                <w:noProof/>
+                <w:webHidden/>
+              </w:rPr>
+            </w:r>
+            <w:r>
+              <w:rPr>
+                <w:noProof/>
+                <w:webHidden/>
+              </w:rPr>
+              <w:fldChar w:fldCharType="separate"/>
+            </w:r>
+            <w:r>
+              <w:rPr>
+                <w:noProof/>
+                <w:webHidden/>
+              </w:rPr>
+              <w:t>6</w:t>
+            </w:r>
+            <w:r>
+              <w:rPr>
+                <w:noProof/>
+                <w:webHidden/>
+              </w:rPr>
+              <w:fldChar w:fldCharType="end"/>
+            </w:r>
+          </w:hyperlink>
+        </w:p>
+        <w:p>
+          <w:pPr>
+            <w:pStyle w:val="Verzeichnis1"/>
+            <w:tabs>
+              <w:tab w:val="right" w:leader="dot" w:pos="9062"/>
+            </w:tabs>
+            <w:rPr>
+              <w:rFonts w:eastAsiaTheme="minorEastAsia"/>
+              <w:noProof/>
+              <w:lang w:eastAsia="de-CH"/>
+            </w:rPr>
+          </w:pPr>
+          <w:hyperlink w:anchor="_Toc483318450" w:history="1">
+            <w:r>
+              <w:rPr>
+                <w:rStyle w:val="Hyperlink"/>
+                <w:noProof/>
+              </w:rPr>
+              <w:t>Installationsanleitung</w:t>
+            </w:r>
+            <w:r>
+              <w:rPr>
+                <w:noProof/>
+                <w:webHidden/>
+              </w:rPr>
+              <w:tab/>
+            </w:r>
+            <w:r>
+              <w:rPr>
+                <w:noProof/>
+                <w:webHidden/>
+              </w:rPr>
+              <w:fldChar w:fldCharType="begin"/>
+            </w:r>
+            <w:r>
+              <w:rPr>
+                <w:noProof/>
+                <w:webHidden/>
+              </w:rPr>
+              <w:instrText xml:space="preserve"> PAGEREF _Toc483318450 \h </w:instrText>
+            </w:r>
+            <w:r>
+              <w:rPr>
+                <w:noProof/>
+                <w:webHidden/>
+              </w:rPr>
+            </w:r>
+            <w:r>
+              <w:rPr>
+                <w:noProof/>
+                <w:webHidden/>
+              </w:rPr>
+              <w:fldChar w:fldCharType="separate"/>
+            </w:r>
+            <w:r>
+              <w:rPr>
+                <w:noProof/>
+                <w:webHidden/>
+              </w:rPr>
+              <w:t>6</w:t>
+            </w:r>
+            <w:r>
+              <w:rPr>
+                <w:noProof/>
+                <w:webHidden/>
+              </w:rPr>
+              <w:fldChar w:fldCharType="end"/>
+            </w:r>
+          </w:hyperlink>
+        </w:p>
+        <w:p>
+          <w:pPr>
+            <w:pStyle w:val="Verzeichnis1"/>
+            <w:tabs>
+              <w:tab w:val="right" w:leader="dot" w:pos="9062"/>
+            </w:tabs>
+            <w:rPr>
+              <w:rFonts w:eastAsiaTheme="minorEastAsia"/>
+              <w:noProof/>
+              <w:lang w:eastAsia="de-CH"/>
+            </w:rPr>
+          </w:pPr>
+          <w:hyperlink w:anchor="_Toc483318451" w:history="1">
+            <w:r>
+              <w:rPr>
+                <w:rStyle w:val="Hyperlink"/>
+                <w:noProof/>
+              </w:rPr>
+              <w:t>Programmhilfe</w:t>
+            </w:r>
+            <w:r>
+              <w:rPr>
+                <w:noProof/>
+                <w:webHidden/>
+              </w:rPr>
+              <w:tab/>
+            </w:r>
+            <w:r>
+              <w:rPr>
+                <w:noProof/>
+                <w:webHidden/>
+              </w:rPr>
+              <w:fldChar w:fldCharType="begin"/>
+            </w:r>
+            <w:r>
+              <w:rPr>
+                <w:noProof/>
+                <w:webHidden/>
+              </w:rPr>
+              <w:instrText xml:space="preserve"> PAGEREF _Toc483318451 \h </w:instrText>
+            </w:r>
+            <w:r>
+              <w:rPr>
+                <w:noProof/>
+                <w:webHidden/>
+              </w:rPr>
+            </w:r>
+            <w:r>
+              <w:rPr>
+                <w:noProof/>
+                <w:webHidden/>
+              </w:rPr>
+              <w:fldChar w:fldCharType="separate"/>
+            </w:r>
+            <w:r>
+              <w:rPr>
+                <w:noProof/>
+                <w:webHidden/>
+              </w:rPr>
+              <w:t>7</w:t>
             </w:r>
             <w:r>
               <w:rPr>
@@ -354,13 +1213,13 @@
               <w:lang w:eastAsia="de-CH"/>
             </w:rPr>
           </w:pPr>
-          <w:hyperlink w:anchor="_Toc483309435" w:history="1">
+          <w:hyperlink w:anchor="_Toc483318452" w:history="1">
             <w:r>
               <w:rPr>
                 <w:rStyle w:val="Hyperlink"/>
                 <w:noProof/>
               </w:rPr>
-              <w:t>Use Case- und Aktivitätsdiagramme</w:t>
+              <w:t>Begriffserklärung</w:t>
             </w:r>
             <w:r>
               <w:rPr>
@@ -381,7 +1240,7 @@
                 <w:noProof/>
                 <w:webHidden/>
               </w:rPr>
-              <w:instrText xml:space="preserve"> PAGEREF _Toc483309435 \h </w:instrText>
+              <w:instrText xml:space="preserve"> PAGEREF _Toc483318452 \h </w:instrText>
             </w:r>
             <w:r>
               <w:rPr>
@@ -401,7 +1260,7 @@
                 <w:noProof/>
                 <w:webHidden/>
               </w:rPr>
-              <w:t>2</w:t>
+              <w:t>7</w:t>
             </w:r>
             <w:r>
               <w:rPr>
@@ -424,13 +1283,13 @@
               <w:lang w:eastAsia="de-CH"/>
             </w:rPr>
           </w:pPr>
-          <w:hyperlink w:anchor="_Toc483309436" w:history="1">
+          <w:hyperlink w:anchor="_Toc483318453" w:history="1">
             <w:r>
               <w:rPr>
                 <w:rStyle w:val="Hyperlink"/>
                 <w:noProof/>
               </w:rPr>
-              <w:t>GUI Mockups</w:t>
+              <w:t>Verbindung von A nach B suchen</w:t>
             </w:r>
             <w:r>
               <w:rPr>
@@ -451,7 +1310,7 @@
                 <w:noProof/>
                 <w:webHidden/>
               </w:rPr>
-              <w:instrText xml:space="preserve"> PAGEREF _Toc483309436 \h </w:instrText>
+              <w:instrText xml:space="preserve"> PAGEREF _Toc483318453 \h </w:instrText>
             </w:r>
             <w:r>
               <w:rPr>
@@ -471,77 +1330,7 @@
                 <w:noProof/>
                 <w:webHidden/>
               </w:rPr>
-              <w:t>4</w:t>
-            </w:r>
-            <w:r>
-              <w:rPr>
-                <w:noProof/>
-                <w:webHidden/>
-              </w:rPr>
-              <w:fldChar w:fldCharType="end"/>
-            </w:r>
-          </w:hyperlink>
-        </w:p>
-        <w:p>
-          <w:pPr>
-            <w:pStyle w:val="Verzeichnis1"/>
-            <w:tabs>
-              <w:tab w:val="right" w:leader="dot" w:pos="9062"/>
-            </w:tabs>
-            <w:rPr>
-              <w:rFonts w:eastAsiaTheme="minorEastAsia"/>
-              <w:noProof/>
-              <w:lang w:eastAsia="de-CH"/>
-            </w:rPr>
-          </w:pPr>
-          <w:hyperlink w:anchor="_Toc483309437" w:history="1">
-            <w:r>
-              <w:rPr>
-                <w:rStyle w:val="Hyperlink"/>
-                <w:noProof/>
-              </w:rPr>
-              <w:t>Umsetzung</w:t>
-            </w:r>
-            <w:r>
-              <w:rPr>
-                <w:noProof/>
-                <w:webHidden/>
-              </w:rPr>
-              <w:tab/>
-            </w:r>
-            <w:r>
-              <w:rPr>
-                <w:noProof/>
-                <w:webHidden/>
-              </w:rPr>
-              <w:fldChar w:fldCharType="begin"/>
-            </w:r>
-            <w:r>
-              <w:rPr>
-                <w:noProof/>
-                <w:webHidden/>
-              </w:rPr>
-              <w:instrText xml:space="preserve"> PAGEREF _Toc483309437 \h </w:instrText>
-            </w:r>
-            <w:r>
-              <w:rPr>
-                <w:noProof/>
-                <w:webHidden/>
-              </w:rPr>
-            </w:r>
-            <w:r>
-              <w:rPr>
-                <w:noProof/>
-                <w:webHidden/>
-              </w:rPr>
-              <w:fldChar w:fldCharType="separate"/>
-            </w:r>
-            <w:r>
-              <w:rPr>
-                <w:noProof/>
-                <w:webHidden/>
-              </w:rPr>
-              <w:t>4</w:t>
+              <w:t>7</w:t>
             </w:r>
             <w:r>
               <w:rPr>
@@ -564,13 +1353,13 @@
               <w:lang w:eastAsia="de-CH"/>
             </w:rPr>
           </w:pPr>
-          <w:hyperlink w:anchor="_Toc483309438" w:history="1">
+          <w:hyperlink w:anchor="_Toc483318454" w:history="1">
             <w:r>
               <w:rPr>
                 <w:rStyle w:val="Hyperlink"/>
                 <w:noProof/>
               </w:rPr>
-              <w:t>Architektur</w:t>
+              <w:t>Abfahrtsmonitor anzeigen</w:t>
             </w:r>
             <w:r>
               <w:rPr>
@@ -591,7 +1380,7 @@
                 <w:noProof/>
                 <w:webHidden/>
               </w:rPr>
-              <w:instrText xml:space="preserve"> PAGEREF _Toc483309438 \h </w:instrText>
+              <w:instrText xml:space="preserve"> PAGEREF _Toc483318454 \h </w:instrText>
             </w:r>
             <w:r>
               <w:rPr>
@@ -611,77 +1400,7 @@
                 <w:noProof/>
                 <w:webHidden/>
               </w:rPr>
-              <w:t>4</w:t>
-            </w:r>
-            <w:r>
-              <w:rPr>
-                <w:noProof/>
-                <w:webHidden/>
-              </w:rPr>
-              <w:fldChar w:fldCharType="end"/>
-            </w:r>
-          </w:hyperlink>
-        </w:p>
-        <w:p>
-          <w:pPr>
-            <w:pStyle w:val="Verzeichnis3"/>
-            <w:tabs>
-              <w:tab w:val="right" w:leader="dot" w:pos="9062"/>
-            </w:tabs>
-            <w:rPr>
-              <w:rFonts w:eastAsiaTheme="minorEastAsia"/>
-              <w:noProof/>
-              <w:lang w:eastAsia="de-CH"/>
-            </w:rPr>
-          </w:pPr>
-          <w:hyperlink w:anchor="_Toc483309439" w:history="1">
-            <w:r>
-              <w:rPr>
-                <w:rStyle w:val="Hyperlink"/>
-                <w:noProof/>
-              </w:rPr>
-              <w:t>Regeln zu Erweiterung:</w:t>
-            </w:r>
-            <w:r>
-              <w:rPr>
-                <w:noProof/>
-                <w:webHidden/>
-              </w:rPr>
-              <w:tab/>
-            </w:r>
-            <w:r>
-              <w:rPr>
-                <w:noProof/>
-                <w:webHidden/>
-              </w:rPr>
-              <w:fldChar w:fldCharType="begin"/>
-            </w:r>
-            <w:r>
-              <w:rPr>
-                <w:noProof/>
-                <w:webHidden/>
-              </w:rPr>
-              <w:instrText xml:space="preserve"> PAGEREF _Toc483309439 \h </w:instrText>
-            </w:r>
-            <w:r>
-              <w:rPr>
-                <w:noProof/>
-                <w:webHidden/>
-              </w:rPr>
-            </w:r>
-            <w:r>
-              <w:rPr>
-                <w:noProof/>
-                <w:webHidden/>
-              </w:rPr>
-              <w:fldChar w:fldCharType="separate"/>
-            </w:r>
-            <w:r>
-              <w:rPr>
-                <w:noProof/>
-                <w:webHidden/>
-              </w:rPr>
-              <w:t>4</w:t>
+              <w:t>8</w:t>
             </w:r>
             <w:r>
               <w:rPr>
@@ -704,13 +1423,13 @@
               <w:lang w:eastAsia="de-CH"/>
             </w:rPr>
           </w:pPr>
-          <w:hyperlink w:anchor="_Toc483309440" w:history="1">
+          <w:hyperlink w:anchor="_Toc483318455" w:history="1">
             <w:r>
               <w:rPr>
                 <w:rStyle w:val="Hyperlink"/>
                 <w:noProof/>
               </w:rPr>
-              <w:t>Hindernisse</w:t>
+              <w:t>Bekannte Fehler und Lösungen dazu</w:t>
             </w:r>
             <w:r>
               <w:rPr>
@@ -731,7 +1450,7 @@
                 <w:noProof/>
                 <w:webHidden/>
               </w:rPr>
-              <w:instrText xml:space="preserve"> PAGEREF _Toc483309440 \h </w:instrText>
+              <w:instrText xml:space="preserve"> PAGEREF _Toc483318455 \h </w:instrText>
             </w:r>
             <w:r>
               <w:rPr>
@@ -751,357 +1470,7 @@
                 <w:noProof/>
                 <w:webHidden/>
               </w:rPr>
-              <w:t>4</w:t>
-            </w:r>
-            <w:r>
-              <w:rPr>
-                <w:noProof/>
-                <w:webHidden/>
-              </w:rPr>
-              <w:fldChar w:fldCharType="end"/>
-            </w:r>
-          </w:hyperlink>
-        </w:p>
-        <w:p>
-          <w:pPr>
-            <w:pStyle w:val="Verzeichnis1"/>
-            <w:tabs>
-              <w:tab w:val="right" w:leader="dot" w:pos="9062"/>
-            </w:tabs>
-            <w:rPr>
-              <w:rFonts w:eastAsiaTheme="minorEastAsia"/>
-              <w:noProof/>
-              <w:lang w:eastAsia="de-CH"/>
-            </w:rPr>
-          </w:pPr>
-          <w:hyperlink w:anchor="_Toc483309441" w:history="1">
-            <w:r>
-              <w:rPr>
-                <w:rStyle w:val="Hyperlink"/>
-                <w:noProof/>
-              </w:rPr>
-              <w:t>Testfälle</w:t>
-            </w:r>
-            <w:r>
-              <w:rPr>
-                <w:noProof/>
-                <w:webHidden/>
-              </w:rPr>
-              <w:tab/>
-            </w:r>
-            <w:r>
-              <w:rPr>
-                <w:noProof/>
-                <w:webHidden/>
-              </w:rPr>
-              <w:fldChar w:fldCharType="begin"/>
-            </w:r>
-            <w:r>
-              <w:rPr>
-                <w:noProof/>
-                <w:webHidden/>
-              </w:rPr>
-              <w:instrText xml:space="preserve"> PAGEREF _Toc483309441 \h </w:instrText>
-            </w:r>
-            <w:r>
-              <w:rPr>
-                <w:noProof/>
-                <w:webHidden/>
-              </w:rPr>
-            </w:r>
-            <w:r>
-              <w:rPr>
-                <w:noProof/>
-                <w:webHidden/>
-              </w:rPr>
-              <w:fldChar w:fldCharType="separate"/>
-            </w:r>
-            <w:r>
-              <w:rPr>
-                <w:noProof/>
-                <w:webHidden/>
-              </w:rPr>
-              <w:t>5</w:t>
-            </w:r>
-            <w:r>
-              <w:rPr>
-                <w:noProof/>
-                <w:webHidden/>
-              </w:rPr>
-              <w:fldChar w:fldCharType="end"/>
-            </w:r>
-          </w:hyperlink>
-        </w:p>
-        <w:p>
-          <w:pPr>
-            <w:pStyle w:val="Verzeichnis1"/>
-            <w:tabs>
-              <w:tab w:val="right" w:leader="dot" w:pos="9062"/>
-            </w:tabs>
-            <w:rPr>
-              <w:rFonts w:eastAsiaTheme="minorEastAsia"/>
-              <w:noProof/>
-              <w:lang w:eastAsia="de-CH"/>
-            </w:rPr>
-          </w:pPr>
-          <w:hyperlink w:anchor="_Toc483309442" w:history="1">
-            <w:r>
-              <w:rPr>
-                <w:rStyle w:val="Hyperlink"/>
-                <w:noProof/>
-              </w:rPr>
-              <w:t>Installationsanleitung</w:t>
-            </w:r>
-            <w:r>
-              <w:rPr>
-                <w:noProof/>
-                <w:webHidden/>
-              </w:rPr>
-              <w:tab/>
-            </w:r>
-            <w:r>
-              <w:rPr>
-                <w:noProof/>
-                <w:webHidden/>
-              </w:rPr>
-              <w:fldChar w:fldCharType="begin"/>
-            </w:r>
-            <w:r>
-              <w:rPr>
-                <w:noProof/>
-                <w:webHidden/>
-              </w:rPr>
-              <w:instrText xml:space="preserve"> PAGEREF _Toc483309442 \h </w:instrText>
-            </w:r>
-            <w:r>
-              <w:rPr>
-                <w:noProof/>
-                <w:webHidden/>
-              </w:rPr>
-            </w:r>
-            <w:r>
-              <w:rPr>
-                <w:noProof/>
-                <w:webHidden/>
-              </w:rPr>
-              <w:fldChar w:fldCharType="separate"/>
-            </w:r>
-            <w:r>
-              <w:rPr>
-                <w:noProof/>
-                <w:webHidden/>
-              </w:rPr>
-              <w:t>5</w:t>
-            </w:r>
-            <w:r>
-              <w:rPr>
-                <w:noProof/>
-                <w:webHidden/>
-              </w:rPr>
-              <w:fldChar w:fldCharType="end"/>
-            </w:r>
-          </w:hyperlink>
-        </w:p>
-        <w:p>
-          <w:pPr>
-            <w:pStyle w:val="Verzeichnis1"/>
-            <w:tabs>
-              <w:tab w:val="right" w:leader="dot" w:pos="9062"/>
-            </w:tabs>
-            <w:rPr>
-              <w:rFonts w:eastAsiaTheme="minorEastAsia"/>
-              <w:noProof/>
-              <w:lang w:eastAsia="de-CH"/>
-            </w:rPr>
-          </w:pPr>
-          <w:hyperlink w:anchor="_Toc483309443" w:history="1">
-            <w:r>
-              <w:rPr>
-                <w:rStyle w:val="Hyperlink"/>
-                <w:noProof/>
-              </w:rPr>
-              <w:t>Programmhilfe</w:t>
-            </w:r>
-            <w:r>
-              <w:rPr>
-                <w:noProof/>
-                <w:webHidden/>
-              </w:rPr>
-              <w:tab/>
-            </w:r>
-            <w:r>
-              <w:rPr>
-                <w:noProof/>
-                <w:webHidden/>
-              </w:rPr>
-              <w:fldChar w:fldCharType="begin"/>
-            </w:r>
-            <w:r>
-              <w:rPr>
-                <w:noProof/>
-                <w:webHidden/>
-              </w:rPr>
-              <w:instrText xml:space="preserve"> PAGEREF _Toc483309443 \h </w:instrText>
-            </w:r>
-            <w:r>
-              <w:rPr>
-                <w:noProof/>
-                <w:webHidden/>
-              </w:rPr>
-            </w:r>
-            <w:r>
-              <w:rPr>
-                <w:noProof/>
-                <w:webHidden/>
-              </w:rPr>
-              <w:fldChar w:fldCharType="separate"/>
-            </w:r>
-            <w:r>
-              <w:rPr>
-                <w:noProof/>
-                <w:webHidden/>
-              </w:rPr>
-              <w:t>6</w:t>
-            </w:r>
-            <w:r>
-              <w:rPr>
-                <w:noProof/>
-                <w:webHidden/>
-              </w:rPr>
-              <w:fldChar w:fldCharType="end"/>
-            </w:r>
-          </w:hyperlink>
-        </w:p>
-        <w:p>
-          <w:pPr>
-            <w:pStyle w:val="Verzeichnis2"/>
-            <w:tabs>
-              <w:tab w:val="right" w:leader="dot" w:pos="9062"/>
-            </w:tabs>
-            <w:rPr>
-              <w:rFonts w:eastAsiaTheme="minorEastAsia"/>
-              <w:noProof/>
-              <w:lang w:eastAsia="de-CH"/>
-            </w:rPr>
-          </w:pPr>
-          <w:hyperlink w:anchor="_Toc483309444" w:history="1">
-            <w:r>
-              <w:rPr>
-                <w:rStyle w:val="Hyperlink"/>
-                <w:noProof/>
-              </w:rPr>
-              <w:t>Begriffserklärung</w:t>
-            </w:r>
-            <w:r>
-              <w:rPr>
-                <w:noProof/>
-                <w:webHidden/>
-              </w:rPr>
-              <w:tab/>
-            </w:r>
-            <w:r>
-              <w:rPr>
-                <w:noProof/>
-                <w:webHidden/>
-              </w:rPr>
-              <w:fldChar w:fldCharType="begin"/>
-            </w:r>
-            <w:r>
-              <w:rPr>
-                <w:noProof/>
-                <w:webHidden/>
-              </w:rPr>
-              <w:instrText xml:space="preserve"> PAGEREF _Toc483309444 \h </w:instrText>
-            </w:r>
-            <w:r>
-              <w:rPr>
-                <w:noProof/>
-                <w:webHidden/>
-              </w:rPr>
-            </w:r>
-            <w:r>
-              <w:rPr>
-                <w:noProof/>
-                <w:webHidden/>
-              </w:rPr>
-              <w:fldChar w:fldCharType="separate"/>
-            </w:r>
-            <w:r>
-              <w:rPr>
-                <w:noProof/>
-                <w:webHidden/>
-              </w:rPr>
-              <w:t>6</w:t>
-            </w:r>
-            <w:r>
-              <w:rPr>
-                <w:noProof/>
-                <w:webHidden/>
-              </w:rPr>
-              <w:fldChar w:fldCharType="end"/>
-            </w:r>
-          </w:hyperlink>
-        </w:p>
-        <w:p>
-          <w:pPr>
-            <w:pStyle w:val="Verzeichnis3"/>
-            <w:tabs>
-              <w:tab w:val="right" w:leader="dot" w:pos="9062"/>
-            </w:tabs>
-            <w:rPr>
-              <w:rFonts w:eastAsiaTheme="minorEastAsia"/>
-              <w:noProof/>
-              <w:lang w:eastAsia="de-CH"/>
-            </w:rPr>
-          </w:pPr>
-          <w:hyperlink w:anchor="_Toc483309445" w:history="1">
-            <w:r>
-              <w:rPr>
-                <w:rStyle w:val="Hyperlink"/>
-                <w:noProof/>
-              </w:rPr>
-              <w:t>Verbindung von A nach B suchen</w:t>
-            </w:r>
-            <w:r>
-              <w:rPr>
-                <w:noProof/>
-                <w:webHidden/>
-              </w:rPr>
-              <w:tab/>
-            </w:r>
-            <w:r>
-              <w:rPr>
-                <w:noProof/>
-                <w:webHidden/>
-              </w:rPr>
-              <w:fldChar w:fldCharType="begin"/>
-            </w:r>
-            <w:r>
-              <w:rPr>
-                <w:noProof/>
-                <w:webHidden/>
-              </w:rPr>
-              <w:instrText xml:space="preserve"> PAGEREF _Toc483309445 \h </w:instrText>
-            </w:r>
-            <w:r>
-              <w:rPr>
-                <w:noProof/>
-                <w:webHidden/>
-              </w:rPr>
-            </w:r>
-            <w:r>
-              <w:rPr>
-                <w:noProof/>
-                <w:webHidden/>
-              </w:rPr>
-              <w:fldChar w:fldCharType="separate"/>
-            </w:r>
-            <w:r>
-              <w:rPr>
-                <w:noProof/>
-                <w:webHidden/>
-              </w:rPr>
-              <w:t>6</w:t>
+              <w:t>8</w:t>
             </w:r>
             <w:r>
               <w:rPr>
@@ -1128,11 +1497,11 @@
       <w:pPr>
         <w:pStyle w:val="berschrift1"/>
       </w:pPr>
-      <w:bookmarkStart w:id="0" w:name="_Toc483309431"/>
+      <w:bookmarkStart w:id="1" w:name="_Toc483318439"/>
       <w:r>
         <w:t>Einleitung</w:t>
       </w:r>
-      <w:bookmarkEnd w:id="0"/>
+      <w:bookmarkEnd w:id="1"/>
     </w:p>
     <w:p>
       <w:r>
@@ -1149,24 +1518,24 @@
       <w:pPr>
         <w:pStyle w:val="berschrift1"/>
       </w:pPr>
-      <w:bookmarkStart w:id="1" w:name="_Toc483309432"/>
+      <w:bookmarkStart w:id="2" w:name="_Toc483318440"/>
       <w:r>
         <w:t>Anforderungen</w:t>
       </w:r>
       <w:r>
         <w:t xml:space="preserve"> &amp; Planung</w:t>
       </w:r>
-      <w:bookmarkEnd w:id="1"/>
+      <w:bookmarkEnd w:id="2"/>
     </w:p>
     <w:p>
       <w:pPr>
         <w:pStyle w:val="berschrift2"/>
       </w:pPr>
-      <w:bookmarkStart w:id="2" w:name="_Toc483309433"/>
+      <w:bookmarkStart w:id="3" w:name="_Toc483318441"/>
       <w:r>
         <w:t>Anforderungen des Kunden</w:t>
       </w:r>
-      <w:bookmarkEnd w:id="2"/>
+      <w:bookmarkEnd w:id="3"/>
     </w:p>
     <w:tbl>
       <w:tblPr>
@@ -1436,7 +1805,6 @@
           </w:tcPr>
           <w:p>
             <w:r>
-              <w:lastRenderedPageBreak/>
               <w:t>A004</w:t>
             </w:r>
           </w:p>
@@ -1501,6 +1869,7 @@
           </w:tcPr>
           <w:p>
             <w:r>
+              <w:lastRenderedPageBreak/>
               <w:t>A005</w:t>
             </w:r>
           </w:p>
@@ -1762,11 +2131,11 @@
       <w:pPr>
         <w:pStyle w:val="berschrift2"/>
       </w:pPr>
-      <w:bookmarkStart w:id="3" w:name="_Toc483309434"/>
+      <w:bookmarkStart w:id="4" w:name="_Toc483318442"/>
       <w:r>
         <w:t>Ist-Analyse</w:t>
       </w:r>
-      <w:bookmarkEnd w:id="3"/>
+      <w:bookmarkEnd w:id="4"/>
     </w:p>
     <w:p>
       <w:r>
@@ -1777,11 +2146,11 @@
       <w:pPr>
         <w:pStyle w:val="berschrift2"/>
       </w:pPr>
-      <w:bookmarkStart w:id="4" w:name="_Toc483309435"/>
+      <w:bookmarkStart w:id="5" w:name="_Toc483318443"/>
       <w:r>
         <w:t>Use Case- und Aktivitätsdiagramme</w:t>
       </w:r>
-      <w:bookmarkEnd w:id="4"/>
+      <w:bookmarkEnd w:id="5"/>
     </w:p>
     <w:p>
       <w:pPr>
@@ -1810,7 +2179,7 @@
                     </pic:cNvPicPr>
                   </pic:nvPicPr>
                   <pic:blipFill>
-                    <a:blip r:embed="rId8">
+                    <a:blip r:embed="rId10">
                       <a:extLst>
                         <a:ext uri="{28A0092B-C50C-407E-A947-70E740481C1C}">
                           <a14:useLocalDpi xmlns:a14="http://schemas.microsoft.com/office/drawing/2010/main" val="0"/>
@@ -1891,10 +2260,10 @@
         </w:rPr>
         <w:lastRenderedPageBreak/>
         <w:drawing>
-          <wp:inline distT="0" distB="0" distL="0" distR="0" wp14:anchorId="64D16D7B" wp14:editId="366E3CD0">
-            <wp:extent cx="3286786" cy="3928110"/>
-            <wp:effectExtent l="0" t="0" r="8890" b="0"/>
-            <wp:docPr id="4" name="Grafik 4"/>
+          <wp:inline distT="0" distB="0" distL="0" distR="0" wp14:anchorId="210AF273" wp14:editId="6342351B">
+            <wp:extent cx="2702716" cy="3375660"/>
+            <wp:effectExtent l="0" t="0" r="2540" b="0"/>
+            <wp:docPr id="14" name="Grafik 14"/>
             <wp:cNvGraphicFramePr>
               <a:graphicFrameLocks xmlns:a="http://schemas.openxmlformats.org/drawingml/2006/main" noChangeAspect="1"/>
             </wp:cNvGraphicFramePr>
@@ -1906,7 +2275,7 @@
                     <pic:cNvPicPr/>
                   </pic:nvPicPr>
                   <pic:blipFill>
-                    <a:blip r:embed="rId9"/>
+                    <a:blip r:embed="rId11"/>
                     <a:stretch>
                       <a:fillRect/>
                     </a:stretch>
@@ -1914,7 +2283,7 @@
                   <pic:spPr>
                     <a:xfrm>
                       <a:off x="0" y="0"/>
-                      <a:ext cx="3295715" cy="3938781"/>
+                      <a:ext cx="2712501" cy="3387881"/>
                     </a:xfrm>
                     <a:prstGeom prst="rect">
                       <a:avLst/>
@@ -1953,13 +2322,7 @@
         <w:fldChar w:fldCharType="end"/>
       </w:r>
       <w:r>
-        <w:t xml:space="preserve">: Akitivitätsdiagramm zum Aussuchen der Start- und Endstationen (Original: </w:t>
-      </w:r>
-      <w:r>
-        <w:t>doc\planning\SwissTransport.WindowsClient.vp</w:t>
-      </w:r>
-      <w:r>
-        <w:t>p)</w:t>
+        <w:t>: Akitivitätsdiagramm zum Aussuchen der Start- und Endstationen (Original: doc\planning\SwissTransport.WindowsClient.vpp)</w:t>
       </w:r>
     </w:p>
     <w:p>
@@ -1972,10 +2335,10 @@
           <w:lang w:eastAsia="de-CH"/>
         </w:rPr>
         <w:drawing>
-          <wp:inline distT="0" distB="0" distL="0" distR="0" wp14:anchorId="4554B8A6" wp14:editId="638A1844">
-            <wp:extent cx="3259102" cy="3808096"/>
-            <wp:effectExtent l="0" t="0" r="0" b="1905"/>
-            <wp:docPr id="3" name="Grafik 3"/>
+          <wp:inline distT="0" distB="0" distL="0" distR="0" wp14:anchorId="1F48F4D1" wp14:editId="7B7D2380">
+            <wp:extent cx="3019373" cy="4137660"/>
+            <wp:effectExtent l="0" t="0" r="0" b="0"/>
+            <wp:docPr id="15" name="Grafik 15"/>
             <wp:cNvGraphicFramePr>
               <a:graphicFrameLocks xmlns:a="http://schemas.openxmlformats.org/drawingml/2006/main" noChangeAspect="1"/>
             </wp:cNvGraphicFramePr>
@@ -1987,7 +2350,7 @@
                     <pic:cNvPicPr/>
                   </pic:nvPicPr>
                   <pic:blipFill>
-                    <a:blip r:embed="rId10"/>
+                    <a:blip r:embed="rId12"/>
                     <a:stretch>
                       <a:fillRect/>
                     </a:stretch>
@@ -1995,7 +2358,7 @@
                   <pic:spPr>
                     <a:xfrm>
                       <a:off x="0" y="0"/>
-                      <a:ext cx="3262731" cy="3812337"/>
+                      <a:ext cx="3027251" cy="4148455"/>
                     </a:xfrm>
                     <a:prstGeom prst="rect">
                       <a:avLst/>
@@ -2023,14 +2386,17 @@
       <w:pPr>
         <w:pStyle w:val="berschrift2"/>
       </w:pPr>
-      <w:bookmarkStart w:id="5" w:name="_Toc483309436"/>
+      <w:bookmarkStart w:id="6" w:name="_Toc483318444"/>
       <w:r>
         <w:lastRenderedPageBreak/>
         <w:t>GUI Mockups</w:t>
       </w:r>
-      <w:bookmarkEnd w:id="5"/>
-    </w:p>
-    <w:p>
+      <w:bookmarkEnd w:id="6"/>
+    </w:p>
+    <w:p>
+      <w:pPr>
+        <w:keepNext/>
+      </w:pPr>
       <w:r>
         <w:rPr>
           <w:noProof/>
@@ -2054,7 +2420,7 @@
                     </pic:cNvPicPr>
                   </pic:nvPicPr>
                   <pic:blipFill>
-                    <a:blip r:embed="rId11">
+                    <a:blip r:embed="rId13">
                       <a:extLst>
                         <a:ext uri="{28A0092B-C50C-407E-A947-70E740481C1C}">
                           <a14:useLocalDpi xmlns:a14="http://schemas.microsoft.com/office/drawing/2010/main" val="0"/>
@@ -2087,25 +2453,58 @@
       </w:r>
     </w:p>
     <w:p>
+      <w:pPr>
+        <w:pStyle w:val="Beschriftung"/>
+      </w:pPr>
+      <w:r>
+        <w:t xml:space="preserve">Abbildung </w:t>
+      </w:r>
+      <w:r>
+        <w:fldChar w:fldCharType="begin"/>
+      </w:r>
+      <w:r>
+        <w:instrText xml:space="preserve"> SEQ Abbildung \* ARABIC </w:instrText>
+      </w:r>
+      <w:r>
+        <w:fldChar w:fldCharType="separate"/>
+      </w:r>
+      <w:r>
+        <w:rPr>
+          <w:noProof/>
+        </w:rPr>
+        <w:t>3</w:t>
+      </w:r>
+      <w:r>
+        <w:fldChar w:fldCharType="end"/>
+      </w:r>
+      <w:r>
+        <w:t>: (</w:t>
+      </w:r>
       <w:r>
         <w:t>Original: doc\planning\first-mockup.bmpr</w:t>
       </w:r>
+      <w:r>
+        <w:rPr>
+          <w:noProof/>
+        </w:rPr>
+        <w:t>)</w:t>
+      </w:r>
     </w:p>
     <w:p>
       <w:pPr>
         <w:pStyle w:val="berschrift1"/>
       </w:pPr>
-      <w:bookmarkStart w:id="6" w:name="_Toc483309437"/>
+      <w:bookmarkStart w:id="7" w:name="_Toc483318445"/>
       <w:r>
         <w:t>Umsetzung</w:t>
       </w:r>
-      <w:bookmarkEnd w:id="6"/>
+      <w:bookmarkEnd w:id="7"/>
     </w:p>
     <w:p>
       <w:pPr>
         <w:pStyle w:val="berschrift2"/>
       </w:pPr>
-      <w:bookmarkStart w:id="7" w:name="_Toc483309438"/>
+      <w:bookmarkStart w:id="8" w:name="_Toc483318446"/>
       <w:r>
         <w:t>Arch</w:t>
       </w:r>
@@ -2115,7 +2514,7 @@
       <w:r>
         <w:t>tektur</w:t>
       </w:r>
-      <w:bookmarkEnd w:id="7"/>
+      <w:bookmarkEnd w:id="8"/>
     </w:p>
     <w:p>
       <w:r>
@@ -2132,11 +2531,11 @@
       <w:pPr>
         <w:pStyle w:val="berschrift3"/>
       </w:pPr>
-      <w:bookmarkStart w:id="8" w:name="_Toc483309439"/>
+      <w:bookmarkStart w:id="9" w:name="_Toc483318447"/>
       <w:r>
         <w:t>Regeln zu Erweiterung:</w:t>
       </w:r>
-      <w:bookmarkEnd w:id="8"/>
+      <w:bookmarkEnd w:id="9"/>
     </w:p>
     <w:p>
       <w:pPr>
@@ -2253,11 +2652,11 @@
       <w:pPr>
         <w:pStyle w:val="berschrift2"/>
       </w:pPr>
-      <w:bookmarkStart w:id="9" w:name="_Toc483309440"/>
+      <w:bookmarkStart w:id="10" w:name="_Toc483318448"/>
       <w:r>
         <w:t>Hindernisse</w:t>
       </w:r>
-      <w:bookmarkEnd w:id="9"/>
+      <w:bookmarkEnd w:id="10"/>
     </w:p>
     <w:p>
       <w:r>
@@ -2276,12 +2675,12 @@
       <w:pPr>
         <w:pStyle w:val="berschrift1"/>
       </w:pPr>
-      <w:bookmarkStart w:id="10" w:name="_Toc483309441"/>
+      <w:bookmarkStart w:id="11" w:name="_Toc483318449"/>
       <w:r>
         <w:lastRenderedPageBreak/>
         <w:t>Testfälle</w:t>
       </w:r>
-      <w:bookmarkEnd w:id="10"/>
+      <w:bookmarkEnd w:id="11"/>
     </w:p>
     <w:tbl>
       <w:tblPr>
@@ -2415,19 +2814,11 @@
               </w:rPr>
               <w:t>Menüpunkt «Auswahl leeren»</w:t>
             </w:r>
-          </w:p>
-          <w:p>
-            <w:pPr>
-              <w:cnfStyle w:val="000000100000" w:firstRow="0" w:lastRow="0" w:firstColumn="0" w:lastColumn="0" w:oddVBand="0" w:evenVBand="0" w:oddHBand="1" w:evenHBand="0" w:firstRowFirstColumn="0" w:firstRowLastColumn="0" w:lastRowFirstColumn="0" w:lastRowLastColumn="0"/>
+            <w:r>
               <w:rPr>
                 <w:b/>
               </w:rPr>
-            </w:pPr>
-            <w:r>
-              <w:rPr>
-                <w:b/>
-              </w:rPr>
-              <w:t>ausführen</w:t>
+              <w:t xml:space="preserve"> ausführen</w:t>
             </w:r>
           </w:p>
         </w:tc>
@@ -2660,7 +3051,13 @@
               <w:cnfStyle w:val="000000000000" w:firstRow="0" w:lastRow="0" w:firstColumn="0" w:lastColumn="0" w:oddVBand="0" w:evenVBand="0" w:oddHBand="0" w:evenHBand="0" w:firstRowFirstColumn="0" w:firstRowLastColumn="0" w:lastRowFirstColumn="0" w:lastRowLastColumn="0"/>
             </w:pPr>
             <w:r>
-              <w:t>Verbindungen von der Start- zur Endstation ab dem jetzigen Zeitpunkt werden in der ListView angezeigt.</w:t>
+              <w:t xml:space="preserve">Verbindungen von der Start- zur Endstation ab dem jetzigen Zeitpunkt werden in der </w:t>
+            </w:r>
+            <w:r>
+              <w:t>Verbindungsliste</w:t>
+            </w:r>
+            <w:r>
+              <w:t xml:space="preserve"> angezeigt.</w:t>
             </w:r>
           </w:p>
         </w:tc>
@@ -2745,7 +3142,13 @@
               <w:t xml:space="preserve">Verbindungen ab dem bestimmten Zeitpunkt werden </w:t>
             </w:r>
             <w:r>
-              <w:t>in der ListView angezeigt.</w:t>
+              <w:t xml:space="preserve">in der </w:t>
+            </w:r>
+            <w:r>
+              <w:t>Verbindungsliste</w:t>
+            </w:r>
+            <w:r>
+              <w:t xml:space="preserve"> angezeigt.</w:t>
             </w:r>
           </w:p>
         </w:tc>
@@ -2823,51 +3226,428 @@
           </w:p>
         </w:tc>
       </w:tr>
+      <w:tr>
+        <w:trPr>
+          <w:cnfStyle w:val="000000100000" w:firstRow="0" w:lastRow="0" w:firstColumn="0" w:lastColumn="0" w:oddVBand="0" w:evenVBand="0" w:oddHBand="1" w:evenHBand="0" w:firstRowFirstColumn="0" w:firstRowLastColumn="0" w:lastRowFirstColumn="0" w:lastRowLastColumn="0"/>
+        </w:trPr>
+        <w:tc>
+          <w:tcPr>
+            <w:cnfStyle w:val="001000000000" w:firstRow="0" w:lastRow="0" w:firstColumn="1" w:lastColumn="0" w:oddVBand="0" w:evenVBand="0" w:oddHBand="0" w:evenHBand="0" w:firstRowFirstColumn="0" w:firstRowLastColumn="0" w:lastRowFirstColumn="0" w:lastRowLastColumn="0"/>
+            <w:tcW w:w="846" w:type="dxa"/>
+          </w:tcPr>
+          <w:p>
+            <w:r>
+              <w:t>7</w:t>
+            </w:r>
+          </w:p>
+        </w:tc>
+        <w:tc>
+          <w:tcPr>
+            <w:tcW w:w="5195" w:type="dxa"/>
+          </w:tcPr>
+          <w:p>
+            <w:pPr>
+              <w:pStyle w:val="Listenabsatz"/>
+              <w:numPr>
+                <w:ilvl w:val="0"/>
+                <w:numId w:val="4"/>
+              </w:numPr>
+              <w:cnfStyle w:val="000000100000" w:firstRow="0" w:lastRow="0" w:firstColumn="0" w:lastColumn="0" w:oddVBand="0" w:evenVBand="0" w:oddHBand="1" w:evenHBand="0" w:firstRowFirstColumn="0" w:firstRowLastColumn="0" w:lastRowFirstColumn="0" w:lastRowLastColumn="0"/>
+            </w:pPr>
+            <w:r>
+              <w:t>Beliebige Station als Startstation auswählen</w:t>
+            </w:r>
+          </w:p>
+          <w:p>
+            <w:pPr>
+              <w:pStyle w:val="Listenabsatz"/>
+              <w:numPr>
+                <w:ilvl w:val="0"/>
+                <w:numId w:val="4"/>
+              </w:numPr>
+              <w:cnfStyle w:val="000000100000" w:firstRow="0" w:lastRow="0" w:firstColumn="0" w:lastColumn="0" w:oddVBand="0" w:evenVBand="0" w:oddHBand="1" w:evenHBand="0" w:firstRowFirstColumn="0" w:firstRowLastColumn="0" w:lastRowFirstColumn="0" w:lastRowLastColumn="0"/>
+            </w:pPr>
+            <w:r>
+              <w:t>Beliebige Station als Endstation auswählen</w:t>
+            </w:r>
+          </w:p>
+          <w:p>
+            <w:pPr>
+              <w:pStyle w:val="Listenabsatz"/>
+              <w:numPr>
+                <w:ilvl w:val="0"/>
+                <w:numId w:val="4"/>
+              </w:numPr>
+              <w:cnfStyle w:val="000000100000" w:firstRow="0" w:lastRow="0" w:firstColumn="0" w:lastColumn="0" w:oddVBand="0" w:evenVBand="0" w:oddHBand="1" w:evenHBand="0" w:firstRowFirstColumn="0" w:firstRowLastColumn="0" w:lastRowFirstColumn="0" w:lastRowLastColumn="0"/>
+            </w:pPr>
+            <w:r>
+              <w:rPr>
+                <w:b/>
+              </w:rPr>
+              <w:t>Schaltfläche «</w:t>
+            </w:r>
+            <w:r>
+              <w:rPr>
+                <w:b/>
+              </w:rPr>
+              <w:t>Anzeigen»</w:t>
+            </w:r>
+            <w:r>
+              <w:rPr>
+                <w:b/>
+              </w:rPr>
+              <w:t xml:space="preserve"> drücken</w:t>
+            </w:r>
+          </w:p>
+        </w:tc>
+        <w:tc>
+          <w:tcPr>
+            <w:tcW w:w="3021" w:type="dxa"/>
+          </w:tcPr>
+          <w:p>
+            <w:pPr>
+              <w:cnfStyle w:val="000000100000" w:firstRow="0" w:lastRow="0" w:firstColumn="0" w:lastColumn="0" w:oddVBand="0" w:evenVBand="0" w:oddHBand="1" w:evenHBand="0" w:firstRowFirstColumn="0" w:firstRowLastColumn="0" w:lastRowFirstColumn="0" w:lastRowLastColumn="0"/>
+            </w:pPr>
+            <w:r>
+              <w:t>In der Verbindungsliste sind die Spalten «Gleis», «Abfahrt», «Dauer», «Ankunft» und noch einmal «Gleis»</w:t>
+            </w:r>
+            <w:r>
+              <w:t xml:space="preserve"> </w:t>
+            </w:r>
+            <w:r>
+              <w:t xml:space="preserve">in dieser Reihenfolge </w:t>
+            </w:r>
+            <w:r>
+              <w:t>sichtbar.</w:t>
+            </w:r>
+          </w:p>
+        </w:tc>
+      </w:tr>
+      <w:tr>
+        <w:tc>
+          <w:tcPr>
+            <w:cnfStyle w:val="001000000000" w:firstRow="0" w:lastRow="0" w:firstColumn="1" w:lastColumn="0" w:oddVBand="0" w:evenVBand="0" w:oddHBand="0" w:evenHBand="0" w:firstRowFirstColumn="0" w:firstRowLastColumn="0" w:lastRowFirstColumn="0" w:lastRowLastColumn="0"/>
+            <w:tcW w:w="846" w:type="dxa"/>
+          </w:tcPr>
+          <w:p>
+            <w:r>
+              <w:t>8</w:t>
+            </w:r>
+          </w:p>
+        </w:tc>
+        <w:tc>
+          <w:tcPr>
+            <w:tcW w:w="5195" w:type="dxa"/>
+          </w:tcPr>
+          <w:p>
+            <w:pPr>
+              <w:pStyle w:val="Listenabsatz"/>
+              <w:numPr>
+                <w:ilvl w:val="0"/>
+                <w:numId w:val="4"/>
+              </w:numPr>
+              <w:cnfStyle w:val="000000000000" w:firstRow="0" w:lastRow="0" w:firstColumn="0" w:lastColumn="0" w:oddVBand="0" w:evenVBand="0" w:oddHBand="0" w:evenHBand="0" w:firstRowFirstColumn="0" w:firstRowLastColumn="0" w:lastRowFirstColumn="0" w:lastRowLastColumn="0"/>
+            </w:pPr>
+            <w:r>
+              <w:t>Beliebige Station als Startstation auswählen</w:t>
+            </w:r>
+          </w:p>
+          <w:p>
+            <w:pPr>
+              <w:pStyle w:val="Listenabsatz"/>
+              <w:numPr>
+                <w:ilvl w:val="0"/>
+                <w:numId w:val="4"/>
+              </w:numPr>
+              <w:cnfStyle w:val="000000000000" w:firstRow="0" w:lastRow="0" w:firstColumn="0" w:lastColumn="0" w:oddVBand="0" w:evenVBand="0" w:oddHBand="0" w:evenHBand="0" w:firstRowFirstColumn="0" w:firstRowLastColumn="0" w:lastRowFirstColumn="0" w:lastRowLastColumn="0"/>
+            </w:pPr>
+            <w:r>
+              <w:t>«Alle Richtungen» als Endstation auswählen</w:t>
+            </w:r>
+          </w:p>
+          <w:p>
+            <w:pPr>
+              <w:pStyle w:val="Listenabsatz"/>
+              <w:numPr>
+                <w:ilvl w:val="0"/>
+                <w:numId w:val="4"/>
+              </w:numPr>
+              <w:cnfStyle w:val="000000000000" w:firstRow="0" w:lastRow="0" w:firstColumn="0" w:lastColumn="0" w:oddVBand="0" w:evenVBand="0" w:oddHBand="0" w:evenHBand="0" w:firstRowFirstColumn="0" w:firstRowLastColumn="0" w:lastRowFirstColumn="0" w:lastRowLastColumn="0"/>
+            </w:pPr>
+            <w:r>
+              <w:rPr>
+                <w:b/>
+              </w:rPr>
+              <w:t>Schaltfläche «Anzeigen» drücken</w:t>
+            </w:r>
+          </w:p>
+        </w:tc>
+        <w:tc>
+          <w:tcPr>
+            <w:tcW w:w="3021" w:type="dxa"/>
+          </w:tcPr>
+          <w:p>
+            <w:pPr>
+              <w:cnfStyle w:val="000000000000" w:firstRow="0" w:lastRow="0" w:firstColumn="0" w:lastColumn="0" w:oddVBand="0" w:evenVBand="0" w:oddHBand="0" w:evenHBand="0" w:firstRowFirstColumn="0" w:firstRowLastColumn="0" w:lastRowFirstColumn="0" w:lastRowLastColumn="0"/>
+            </w:pPr>
+            <w:r>
+              <w:t>In der Verbindungsliste sind die Spalten «</w:t>
+            </w:r>
+            <w:r>
+              <w:t>Name», «Abfahrt» und «Richtung» in dieser Reihenfolge verfügbar.</w:t>
+            </w:r>
+          </w:p>
+        </w:tc>
+      </w:tr>
     </w:tbl>
     <w:p>
       <w:pPr>
         <w:pStyle w:val="berschrift1"/>
       </w:pPr>
-      <w:bookmarkStart w:id="11" w:name="_Toc483309442"/>
+      <w:bookmarkStart w:id="12" w:name="_Toc483318450"/>
       <w:r>
         <w:t>Installationsanleitung</w:t>
       </w:r>
-      <w:bookmarkEnd w:id="11"/>
-    </w:p>
-    <w:p>
-      <w:r>
-        <w:br w:type="page"/>
-      </w:r>
-    </w:p>
-    <w:p>
-      <w:pPr>
-        <w:pStyle w:val="berschrift1"/>
-      </w:pPr>
-      <w:bookmarkStart w:id="12" w:name="_Toc483309443"/>
-      <w:r>
-        <w:lastRenderedPageBreak/>
-        <w:t>Programmhilfe</w:t>
-      </w:r>
       <w:bookmarkEnd w:id="12"/>
-    </w:p>
-    <w:p>
-      <w:pPr>
-        <w:pStyle w:val="berschrift2"/>
-      </w:pPr>
-      <w:bookmarkStart w:id="13" w:name="_Toc483309444"/>
-      <w:r>
-        <w:t>Begriffserklärung</w:t>
-      </w:r>
-      <w:bookmarkEnd w:id="13"/>
     </w:p>
     <w:p>
       <w:pPr>
         <w:pStyle w:val="Listenabsatz"/>
         <w:numPr>
           <w:ilvl w:val="0"/>
-          <w:numId w:val="6"/>
+          <w:numId w:val="13"/>
         </w:numPr>
       </w:pPr>
+      <w:hyperlink r:id="rId14" w:history="1">
+        <w:r>
+          <w:rPr>
+            <w:rStyle w:val="Hyperlink"/>
+          </w:rPr>
+          <w:t xml:space="preserve">Laden sie das </w:t>
+        </w:r>
+        <w:r>
+          <w:rPr>
+            <w:rStyle w:val="Hyperlink"/>
+          </w:rPr>
+          <w:t>.zip FIle</w:t>
+        </w:r>
+        <w:r>
+          <w:rPr>
+            <w:rStyle w:val="Hyperlink"/>
+          </w:rPr>
+          <w:t xml:space="preserve"> des neuesten Releases von hier herunter.</w:t>
+        </w:r>
+      </w:hyperlink>
+    </w:p>
+    <w:p>
+      <w:pPr>
+        <w:pStyle w:val="Listenabsatz"/>
+        <w:numPr>
+          <w:ilvl w:val="0"/>
+          <w:numId w:val="13"/>
+        </w:numPr>
+      </w:pPr>
+      <w:r>
+        <w:t>Rech</w:t>
+      </w:r>
+      <w:r>
+        <w:t>t</w:t>
+      </w:r>
+      <w:r>
+        <w:t>s</w:t>
+      </w:r>
+      <w:r>
+        <w:t>klick auf das .zip File und wählen sie die Option «Alle extrahieren»</w:t>
+      </w:r>
+    </w:p>
+    <w:p>
+      <w:pPr>
+        <w:ind w:left="708"/>
+      </w:pPr>
+      <w:r>
+        <w:rPr>
+          <w:noProof/>
+          <w:lang w:eastAsia="de-CH"/>
+        </w:rPr>
+        <mc:AlternateContent>
+          <mc:Choice Requires="wps">
+            <w:drawing>
+              <wp:anchor distT="0" distB="0" distL="114300" distR="114300" simplePos="0" relativeHeight="251659264" behindDoc="0" locked="0" layoutInCell="1" allowOverlap="1">
+                <wp:simplePos x="0" y="0"/>
+                <wp:positionH relativeFrom="column">
+                  <wp:posOffset>456565</wp:posOffset>
+                </wp:positionH>
+                <wp:positionV relativeFrom="paragraph">
+                  <wp:posOffset>647700</wp:posOffset>
+                </wp:positionV>
+                <wp:extent cx="2887980" cy="251460"/>
+                <wp:effectExtent l="0" t="0" r="26670" b="15240"/>
+                <wp:wrapNone/>
+                <wp:docPr id="13" name="Rechteck 13"/>
+                <wp:cNvGraphicFramePr/>
+                <a:graphic xmlns:a="http://schemas.openxmlformats.org/drawingml/2006/main">
+                  <a:graphicData uri="http://schemas.microsoft.com/office/word/2010/wordprocessingShape">
+                    <wps:wsp>
+                      <wps:cNvSpPr/>
+                      <wps:spPr>
+                        <a:xfrm>
+                          <a:off x="0" y="0"/>
+                          <a:ext cx="2887980" cy="251460"/>
+                        </a:xfrm>
+                        <a:prstGeom prst="rect">
+                          <a:avLst/>
+                        </a:prstGeom>
+                        <a:noFill/>
+                        <a:ln>
+                          <a:solidFill>
+                            <a:srgbClr val="FF0000"/>
+                          </a:solidFill>
+                        </a:ln>
+                      </wps:spPr>
+                      <wps:style>
+                        <a:lnRef idx="2">
+                          <a:schemeClr val="accent1">
+                            <a:shade val="50000"/>
+                          </a:schemeClr>
+                        </a:lnRef>
+                        <a:fillRef idx="1">
+                          <a:schemeClr val="accent1"/>
+                        </a:fillRef>
+                        <a:effectRef idx="0">
+                          <a:schemeClr val="accent1"/>
+                        </a:effectRef>
+                        <a:fontRef idx="minor">
+                          <a:schemeClr val="lt1"/>
+                        </a:fontRef>
+                      </wps:style>
+                      <wps:bodyPr rot="0" spcFirstLastPara="0" vertOverflow="overflow" horzOverflow="overflow" vert="horz" wrap="square" lIns="91440" tIns="45720" rIns="91440" bIns="45720" numCol="1" spcCol="0" rtlCol="0" fromWordArt="0" anchor="ctr" anchorCtr="0" forceAA="0" compatLnSpc="1">
+                        <a:prstTxWarp prst="textNoShape">
+                          <a:avLst/>
+                        </a:prstTxWarp>
+                        <a:noAutofit/>
+                      </wps:bodyPr>
+                    </wps:wsp>
+                  </a:graphicData>
+                </a:graphic>
+                <wp14:sizeRelV relativeFrom="margin">
+                  <wp14:pctHeight>0</wp14:pctHeight>
+                </wp14:sizeRelV>
+              </wp:anchor>
+            </w:drawing>
+          </mc:Choice>
+          <mc:Fallback>
+            <w:pict>
+              <v:rect w14:anchorId="4DA0B3CB" id="Rechteck 13" o:spid="_x0000_s1026" style="position:absolute;margin-left:35.95pt;margin-top:51pt;width:227.4pt;height:19.8pt;z-index:251659264;visibility:visible;mso-wrap-style:square;mso-height-percent:0;mso-wrap-distance-left:9pt;mso-wrap-distance-top:0;mso-wrap-distance-right:9pt;mso-wrap-distance-bottom:0;mso-position-horizontal:absolute;mso-position-horizontal-relative:text;mso-position-vertical:absolute;mso-position-vertical-relative:text;mso-height-percent:0;mso-height-relative:margin;v-text-anchor:middle" o:gfxdata="UEsDBBQABgAIAAAAIQC2gziS/gAAAOEBAAATAAAAW0NvbnRlbnRfVHlwZXNdLnhtbJSRQU7DMBBF&#10;90jcwfIWJU67QAgl6YK0S0CoHGBkTxKLZGx5TGhvj5O2G0SRWNoz/78nu9wcxkFMGNg6quQqL6RA&#10;0s5Y6ir5vt9lD1JwBDIwOMJKHpHlpr69KfdHjyxSmriSfYz+USnWPY7AufNIadK6MEJMx9ApD/oD&#10;OlTrorhX2lFEilmcO2RdNtjC5xDF9pCuTyYBB5bi6bQ4syoJ3g9WQ0ymaiLzg5KdCXlKLjvcW893&#10;SUOqXwnz5DrgnHtJTxOsQfEKIT7DmDSUCaxw7Rqn8787ZsmRM9e2VmPeBN4uqYvTtW7jvijg9N/y&#10;JsXecLq0q+WD6m8AAAD//wMAUEsDBBQABgAIAAAAIQA4/SH/1gAAAJQBAAALAAAAX3JlbHMvLnJl&#10;bHOkkMFqwzAMhu+DvYPRfXGawxijTi+j0GvpHsDYimMaW0Yy2fr2M4PBMnrbUb/Q94l/f/hMi1qR&#10;JVI2sOt6UJgd+ZiDgffL8ekFlFSbvV0oo4EbChzGx4f9GRdb25HMsYhqlCwG5lrLq9biZkxWOiqY&#10;22YiTra2kYMu1l1tQD30/bPm3wwYN0x18gb45AdQl1tp5j/sFB2T0FQ7R0nTNEV3j6o9feQzro1i&#10;OWA14Fm+Q8a1a8+Bvu/d/dMb2JY5uiPbhG/ktn4cqGU/er3pcvwCAAD//wMAUEsDBBQABgAIAAAA&#10;IQDM2726mAIAAIYFAAAOAAAAZHJzL2Uyb0RvYy54bWysVEtv2zAMvg/YfxB0X51kaZsGdYqgRYYB&#10;RVv0gZ4VWYqNyaJGKXGyXz9KfjToih2G5eCIIvmR/Ejx8mpfG7ZT6CuwOR+fjDhTVkJR2U3OX55X&#10;X2ac+SBsIQxYlfOD8vxq8fnTZePmagIlmEIhIxDr543LeRmCm2eZl6WqhT8BpywpNWAtAom4yQoU&#10;DaHXJpuMRmdZA1g4BKm8p9ubVskXCV9rJcO91l4FZnJOuYX0xfRdx2+2uBTzDQpXVrJLQ/xDFrWo&#10;LAUdoG5EEGyL1R9QdSURPOhwIqHOQOtKqlQDVTMevavmqRROpVqIHO8Gmvz/g5V3uwdkVUG9+8qZ&#10;FTX16FHJMij5g9EV8dM4PyezJ/eAneTpGIvda6zjP5XB9onTw8Cp2gcm6XIym51fzIh6SbrJ6Xh6&#10;lkjP3rwd+vBNQc3iIedIPUtUit2tDxSRTHuTGMzCqjIm9c3YeOHBVEW8SwJu1tcG2U5Qw1erEf1i&#10;DYRxZEZSdM1iZW0t6RQORkUMYx+VJk5i9imTNI1qgBVSKhvGraoUhWqjnR4Hi/MbPVLoBBiRNWU5&#10;YHcAvWUL0mO3OXf20VWlYR6cR39LrHUePFJksGFwrisL+BGAoaq6yK19T1JLTWRpDcWBJgahfUre&#10;yVVFfbsVPjwIpLdDraZ9EO7pow00OYfuxFkJ+Ouj+2hPI01azhp6izn3P7cCFWfmu6VhvxhPp/Hx&#10;JmF6ej4hAY8162ON3dbXQN0f0+ZxMh2jfTD9USPUr7Q2ljEqqYSVFDvnMmAvXId2R9DikWq5TGb0&#10;YJ0It/bJyQgeWY1z+bx/Fei64Q009nfQv1sxfzfDrW30tLDcBtBVGvA3Xju+6bGnwekWU9wmx3Ky&#10;elufi98AAAD//wMAUEsDBBQABgAIAAAAIQBBttPw3QAAAAoBAAAPAAAAZHJzL2Rvd25yZXYueG1s&#10;TI9BT8MwDIXvSPyHyEjcWNoKWihNJ4TYiQMwJnH1mtBWa5woSbfy7zEndvTz5+f3mvViJ3E0IY6O&#10;FOSrDIShzumRegW7z83NPYiYkDROjoyCHxNh3V5eNFhrd6IPc9ymXrAJxRoVDCn5WsrYDcZiXDlv&#10;iHffLlhMPIZe6oAnNreTLLKslBZH4g8DevM8mO6wnS3H8NO71/PbYfeVL5vwol8j9pVS11fL0yOI&#10;ZJb0D8NffL6BljPt3Uw6iklBlT8wyXpWcCcG7oqyArFn5TYvQbaNPK/Q/gIAAP//AwBQSwECLQAU&#10;AAYACAAAACEAtoM4kv4AAADhAQAAEwAAAAAAAAAAAAAAAAAAAAAAW0NvbnRlbnRfVHlwZXNdLnht&#10;bFBLAQItABQABgAIAAAAIQA4/SH/1gAAAJQBAAALAAAAAAAAAAAAAAAAAC8BAABfcmVscy8ucmVs&#10;c1BLAQItABQABgAIAAAAIQDM2726mAIAAIYFAAAOAAAAAAAAAAAAAAAAAC4CAABkcnMvZTJvRG9j&#10;LnhtbFBLAQItABQABgAIAAAAIQBBttPw3QAAAAoBAAAPAAAAAAAAAAAAAAAAAPIEAABkcnMvZG93&#10;bnJldi54bWxQSwUGAAAAAAQABADzAAAA/AUAAAAA&#10;" filled="f" strokecolor="red" strokeweight="1pt"/>
+            </w:pict>
+          </mc:Fallback>
+        </mc:AlternateContent>
+      </w:r>
+      <w:r>
+        <w:rPr>
+          <w:noProof/>
+          <w:lang w:eastAsia="de-CH"/>
+        </w:rPr>
+        <w:drawing>
+          <wp:inline distT="0" distB="0" distL="0" distR="0" wp14:anchorId="286D3ABB" wp14:editId="45E4C294">
+            <wp:extent cx="2933700" cy="1114425"/>
+            <wp:effectExtent l="0" t="0" r="0" b="9525"/>
+            <wp:docPr id="12" name="Grafik 12"/>
+            <wp:cNvGraphicFramePr>
+              <a:graphicFrameLocks xmlns:a="http://schemas.openxmlformats.org/drawingml/2006/main" noChangeAspect="1"/>
+            </wp:cNvGraphicFramePr>
+            <a:graphic xmlns:a="http://schemas.openxmlformats.org/drawingml/2006/main">
+              <a:graphicData uri="http://schemas.openxmlformats.org/drawingml/2006/picture">
+                <pic:pic xmlns:pic="http://schemas.openxmlformats.org/drawingml/2006/picture">
+                  <pic:nvPicPr>
+                    <pic:cNvPr id="1" name=""/>
+                    <pic:cNvPicPr/>
+                  </pic:nvPicPr>
+                  <pic:blipFill>
+                    <a:blip r:embed="rId15"/>
+                    <a:stretch>
+                      <a:fillRect/>
+                    </a:stretch>
+                  </pic:blipFill>
+                  <pic:spPr>
+                    <a:xfrm>
+                      <a:off x="0" y="0"/>
+                      <a:ext cx="2933700" cy="1114425"/>
+                    </a:xfrm>
+                    <a:prstGeom prst="rect">
+                      <a:avLst/>
+                    </a:prstGeom>
+                  </pic:spPr>
+                </pic:pic>
+              </a:graphicData>
+            </a:graphic>
+          </wp:inline>
+        </w:drawing>
+      </w:r>
+    </w:p>
+    <w:p>
+      <w:pPr>
+        <w:pStyle w:val="Listenabsatz"/>
+        <w:numPr>
+          <w:ilvl w:val="0"/>
+          <w:numId w:val="13"/>
+        </w:numPr>
+      </w:pPr>
+      <w:r>
+        <w:t>Ein Fenster poppt auf, drücken sie in diesem die Schaltfläche «Extrahieren»</w:t>
+      </w:r>
+    </w:p>
+    <w:p>
+      <w:pPr>
+        <w:pStyle w:val="Listenabsatz"/>
+        <w:numPr>
+          <w:ilvl w:val="0"/>
+          <w:numId w:val="13"/>
+        </w:numPr>
+      </w:pPr>
+      <w:r>
+        <w:t>Führen sie die, im neu erstellten Ordner, Datei «Setup.exe» mit einem Doppelklick aus</w:t>
+      </w:r>
+    </w:p>
+    <w:p>
+      <w:pPr>
+        <w:pStyle w:val="Listenabsatz"/>
+        <w:numPr>
+          <w:ilvl w:val="0"/>
+          <w:numId w:val="13"/>
+        </w:numPr>
+      </w:pPr>
+      <w:r>
+        <w:t>Klicken sie im neuen Fenster auf die Schaltfläche «Installieren»</w:t>
+      </w:r>
+    </w:p>
+    <w:p>
+      <w:pPr>
+        <w:pStyle w:val="Listenabsatz"/>
+        <w:numPr>
+          <w:ilvl w:val="0"/>
+          <w:numId w:val="13"/>
+        </w:numPr>
+      </w:pPr>
+      <w:r>
+        <w:t>Das Programm ist nun fertig installiert!</w:t>
+      </w:r>
+    </w:p>
+    <w:p>
+      <w:pPr>
+        <w:pStyle w:val="berschrift1"/>
+      </w:pPr>
+      <w:bookmarkStart w:id="13" w:name="_Toc483318451"/>
+      <w:r>
+        <w:lastRenderedPageBreak/>
+        <w:t>Programmhilfe</w:t>
+      </w:r>
+      <w:bookmarkEnd w:id="13"/>
+    </w:p>
+    <w:p>
+      <w:pPr>
+        <w:pStyle w:val="berschrift2"/>
+      </w:pPr>
+      <w:bookmarkStart w:id="14" w:name="_Toc483318452"/>
       <w:r>
         <w:rPr>
           <w:b/>
@@ -2877,20 +3657,20 @@
         <w:drawing>
           <wp:anchor distT="0" distB="0" distL="114300" distR="114300" simplePos="0" relativeHeight="251658240" behindDoc="1" locked="0" layoutInCell="1" allowOverlap="1">
             <wp:simplePos x="0" y="0"/>
-            <wp:positionH relativeFrom="column">
+            <wp:positionH relativeFrom="margin">
               <wp:posOffset>-635</wp:posOffset>
             </wp:positionH>
             <wp:positionV relativeFrom="paragraph">
-              <wp:posOffset>3175</wp:posOffset>
+              <wp:posOffset>230505</wp:posOffset>
             </wp:positionV>
-            <wp:extent cx="3291840" cy="2655916"/>
-            <wp:effectExtent l="0" t="0" r="3810" b="0"/>
+            <wp:extent cx="3108960" cy="2508250"/>
+            <wp:effectExtent l="0" t="0" r="0" b="6350"/>
             <wp:wrapTight wrapText="bothSides">
               <wp:wrapPolygon edited="0">
                 <wp:start x="0" y="0"/>
-                <wp:lineTo x="0" y="21383"/>
-                <wp:lineTo x="21500" y="21383"/>
-                <wp:lineTo x="21500" y="0"/>
+                <wp:lineTo x="0" y="21491"/>
+                <wp:lineTo x="21441" y="21491"/>
+                <wp:lineTo x="21441" y="0"/>
                 <wp:lineTo x="0" y="0"/>
               </wp:wrapPolygon>
             </wp:wrapTight>
@@ -2908,7 +3688,7 @@
                     </pic:cNvPicPr>
                   </pic:nvPicPr>
                   <pic:blipFill>
-                    <a:blip r:embed="rId12">
+                    <a:blip r:embed="rId16">
                       <a:extLst>
                         <a:ext uri="{28A0092B-C50C-407E-A947-70E740481C1C}">
                           <a14:useLocalDpi xmlns:a14="http://schemas.microsoft.com/office/drawing/2010/main" val="0"/>
@@ -2923,7 +3703,7 @@
                   <pic:spPr bwMode="auto">
                     <a:xfrm>
                       <a:off x="0" y="0"/>
-                      <a:ext cx="3291840" cy="2655916"/>
+                      <a:ext cx="3108960" cy="2508250"/>
                     </a:xfrm>
                     <a:prstGeom prst="rect">
                       <a:avLst/>
@@ -2936,9 +3716,28 @@
                 </pic:pic>
               </a:graphicData>
             </a:graphic>
+            <wp14:sizeRelH relativeFrom="margin">
+              <wp14:pctWidth>0</wp14:pctWidth>
+            </wp14:sizeRelH>
+            <wp14:sizeRelV relativeFrom="margin">
+              <wp14:pctHeight>0</wp14:pctHeight>
+            </wp14:sizeRelV>
           </wp:anchor>
         </w:drawing>
       </w:r>
+      <w:r>
+        <w:t>Begriffserklärung</w:t>
+      </w:r>
+      <w:bookmarkEnd w:id="14"/>
+    </w:p>
+    <w:p>
+      <w:pPr>
+        <w:pStyle w:val="Listenabsatz"/>
+        <w:numPr>
+          <w:ilvl w:val="0"/>
+          <w:numId w:val="6"/>
+        </w:numPr>
+      </w:pPr>
       <w:r>
         <w:rPr>
           <w:b/>
@@ -3085,31 +3884,15 @@
           <w:b/>
         </w:rPr>
       </w:pPr>
-    </w:p>
-    <w:p>
-      <w:pPr>
-        <w:rPr>
-          <w:b/>
-        </w:rPr>
-      </w:pPr>
-    </w:p>
-    <w:p>
-      <w:pPr>
-        <w:rPr>
-          <w:b/>
-        </w:rPr>
-      </w:pPr>
-    </w:p>
-    <w:p>
       <w:r>
         <w:rPr>
           <w:noProof/>
           <w:lang w:eastAsia="de-CH"/>
         </w:rPr>
         <w:drawing>
-          <wp:inline distT="0" distB="0" distL="0" distR="0" wp14:anchorId="338F2FAB" wp14:editId="27176297">
-            <wp:extent cx="3381375" cy="523875"/>
-            <wp:effectExtent l="0" t="0" r="9525" b="9525"/>
+          <wp:inline distT="0" distB="0" distL="0" distR="0">
+            <wp:extent cx="2423160" cy="375419"/>
+            <wp:effectExtent l="0" t="0" r="0" b="5715"/>
             <wp:docPr id="11" name="Grafik 11"/>
             <wp:cNvGraphicFramePr>
               <a:graphicFrameLocks xmlns:a="http://schemas.openxmlformats.org/drawingml/2006/main" noChangeAspect="1"/>
@@ -3122,7 +3905,13 @@
                     <pic:cNvPicPr/>
                   </pic:nvPicPr>
                   <pic:blipFill>
-                    <a:blip r:embed="rId13"/>
+                    <a:blip r:embed="rId17">
+                      <a:extLst>
+                        <a:ext uri="{28A0092B-C50C-407E-A947-70E740481C1C}">
+                          <a14:useLocalDpi xmlns:a14="http://schemas.microsoft.com/office/drawing/2010/main" val="0"/>
+                        </a:ext>
+                      </a:extLst>
+                    </a:blip>
                     <a:stretch>
                       <a:fillRect/>
                     </a:stretch>
@@ -3130,7 +3919,7 @@
                   <pic:spPr>
                     <a:xfrm>
                       <a:off x="0" y="0"/>
-                      <a:ext cx="3381375" cy="523875"/>
+                      <a:ext cx="2423160" cy="375419"/>
                     </a:xfrm>
                     <a:prstGeom prst="rect">
                       <a:avLst/>
@@ -3145,18 +3934,39 @@
     </w:p>
     <w:p>
       <w:r>
-        <w:t>Im Auswahlmenü können sie durch die Schaltfäche «Auswahl leeren</w:t>
+        <w:t>Im Auswahlmenü können sie durch die Schaltf</w:t>
+      </w:r>
+      <w:r>
+        <w:t>l</w:t>
+      </w:r>
+      <w:r>
+        <w:t>äche «Auswahl leeren</w:t>
+      </w:r>
+      <w:r>
+        <w:t xml:space="preserve">» alle Eingabefelder auf Anfang zurückgesetzt werden(das heisst Start- und Endstation sind leer, die Datumseingabe heute und </w:t>
+      </w:r>
+      <w:r>
+        <w:t>Zeiteingabe Zeit, die Verbindung</w:t>
+      </w:r>
+      <w:r>
+        <w:t>sliste leer</w:t>
+      </w:r>
+      <w:r>
+        <w:t>)</w:t>
+      </w:r>
+      <w:r>
+        <w:t>.</w:t>
       </w:r>
     </w:p>
     <w:p>
       <w:pPr>
         <w:pStyle w:val="berschrift2"/>
       </w:pPr>
-      <w:bookmarkStart w:id="14" w:name="_Toc483309445"/>
+      <w:bookmarkStart w:id="15" w:name="_Toc483318453"/>
       <w:r>
         <w:t>Verbindung von A nach B suchen</w:t>
       </w:r>
-      <w:bookmarkEnd w:id="14"/>
+      <w:bookmarkEnd w:id="15"/>
     </w:p>
     <w:p>
       <w:r>
@@ -3186,7 +3996,13 @@
         <w:t xml:space="preserve"> </w:t>
       </w:r>
       <w:r>
-        <w:t>Fangen sie an den Namen der Startstation in der Kombobox «Startstation» einzugeben. Sie können entweder sofort den ganzen Namen der Station eintippen oder mit dem Pfeil in der Kombob</w:t>
+        <w:t xml:space="preserve">Fangen sie an den Namen der Startstation in der Kombobox «Startstation» einzugeben. Sie können entweder sofort den ganzen Namen der Station eintippen oder mit dem Pfeil in der </w:t>
+      </w:r>
+      <w:r>
+        <w:t>K</w:t>
+      </w:r>
+      <w:r>
+        <w:t>ombob</w:t>
       </w:r>
       <w:r>
         <w:t>ox Vorschläge an</w:t>
@@ -3234,7 +4050,7 @@
                     <pic:cNvPicPr/>
                   </pic:nvPicPr>
                   <pic:blipFill>
-                    <a:blip r:embed="rId14"/>
+                    <a:blip r:embed="rId18"/>
                     <a:stretch>
                       <a:fillRect/>
                     </a:stretch>
@@ -3397,9 +4213,11 @@
       <w:pPr>
         <w:pStyle w:val="berschrift2"/>
       </w:pPr>
+      <w:bookmarkStart w:id="16" w:name="_Toc483318454"/>
       <w:r>
         <w:t>Abfahrtsmonitor anzeigen</w:t>
       </w:r>
+      <w:bookmarkEnd w:id="16"/>
     </w:p>
     <w:p>
       <w:r>
@@ -3458,7 +4276,7 @@
                     <pic:cNvPicPr/>
                   </pic:nvPicPr>
                   <pic:blipFill>
-                    <a:blip r:embed="rId14"/>
+                    <a:blip r:embed="rId18"/>
                     <a:stretch>
                       <a:fillRect/>
                     </a:stretch>
@@ -3479,10 +4297,7 @@
         </w:drawing>
       </w:r>
       <w:r>
-        <w:t>Vorschläge für «Luzer</w:t>
-      </w:r>
-      <w:r>
-        <w:t>n»</w:t>
+        <w:t>Vorschläge für «Luzern»</w:t>
       </w:r>
     </w:p>
     <w:p>
@@ -3524,6 +4339,7 @@
       <w:pPr>
         <w:pStyle w:val="berschrift2"/>
       </w:pPr>
+      <w:bookmarkStart w:id="17" w:name="_Toc483318455"/>
       <w:r>
         <w:t>Bekannte Fehler und</w:t>
       </w:r>
@@ -3533,6 +4349,7 @@
       <w:r>
         <w:t xml:space="preserve"> dazu</w:t>
       </w:r>
+      <w:bookmarkEnd w:id="17"/>
     </w:p>
     <w:p>
       <w:pPr>
@@ -3561,20 +4378,16 @@
         <w:t xml:space="preserve">Lösung: </w:t>
       </w:r>
       <w:r>
-        <w:t>Überprüfen sie, ob eine Verbindung zum Internet besteht. Falls das Problem trotz einer funktionierenden</w:t>
-      </w:r>
-      <w:bookmarkStart w:id="15" w:name="_GoBack"/>
-      <w:bookmarkEnd w:id="15"/>
-      <w:r>
-        <w:t xml:space="preserve"> Internetverbindung auftritt, ist der Onlinedienst nicht verfügbar, sie müssen einige Minuten warten, bis er wieder verfügbar ist.</w:t>
+        <w:t>Überprüfen sie, ob eine Verbindung zum Internet besteht. Falls das Problem trotz einer funktionierenden Internetverbindung auftritt, ist der Onlinedienst nicht verfügbar, sie müssen einige Minuten warten, bis er wieder verfügbar ist.</w:t>
       </w:r>
     </w:p>
     <w:p/>
     <w:sectPr>
-      <w:footerReference w:type="default" r:id="rId15"/>
+      <w:footerReference w:type="default" r:id="rId19"/>
       <w:pgSz w:w="11906" w:h="16838"/>
       <w:pgMar w:top="1417" w:right="1417" w:bottom="1134" w:left="1417" w:header="708" w:footer="708" w:gutter="0"/>
       <w:cols w:space="708"/>
+      <w:titlePg/>
       <w:docGrid w:linePitch="360"/>
     </w:sectPr>
   </w:body>
@@ -3632,7 +4445,7 @@
         <w:noProof/>
         <w:lang w:val="de-DE"/>
       </w:rPr>
-      <w:t>7</w:t>
+      <w:t>8</w:t>
     </w:r>
     <w:r>
       <w:fldChar w:fldCharType="end"/>
@@ -4762,6 +5575,95 @@
     <w:nsid w:val="681539CC"/>
     <w:multiLevelType w:val="hybridMultilevel"/>
     <w:tmpl w:val="C5CC995C"/>
+    <w:lvl w:ilvl="0" w:tplc="0807000F">
+      <w:start w:val="1"/>
+      <w:numFmt w:val="decimal"/>
+      <w:lvlText w:val="%1."/>
+      <w:lvlJc w:val="left"/>
+      <w:pPr>
+        <w:ind w:left="720" w:hanging="360"/>
+      </w:pPr>
+      <w:rPr>
+        <w:rFonts w:hint="default"/>
+      </w:rPr>
+    </w:lvl>
+    <w:lvl w:ilvl="1" w:tplc="08070019" w:tentative="1">
+      <w:start w:val="1"/>
+      <w:numFmt w:val="lowerLetter"/>
+      <w:lvlText w:val="%2."/>
+      <w:lvlJc w:val="left"/>
+      <w:pPr>
+        <w:ind w:left="1440" w:hanging="360"/>
+      </w:pPr>
+    </w:lvl>
+    <w:lvl w:ilvl="2" w:tplc="0807001B" w:tentative="1">
+      <w:start w:val="1"/>
+      <w:numFmt w:val="lowerRoman"/>
+      <w:lvlText w:val="%3."/>
+      <w:lvlJc w:val="right"/>
+      <w:pPr>
+        <w:ind w:left="2160" w:hanging="180"/>
+      </w:pPr>
+    </w:lvl>
+    <w:lvl w:ilvl="3" w:tplc="0807000F" w:tentative="1">
+      <w:start w:val="1"/>
+      <w:numFmt w:val="decimal"/>
+      <w:lvlText w:val="%4."/>
+      <w:lvlJc w:val="left"/>
+      <w:pPr>
+        <w:ind w:left="2880" w:hanging="360"/>
+      </w:pPr>
+    </w:lvl>
+    <w:lvl w:ilvl="4" w:tplc="08070019" w:tentative="1">
+      <w:start w:val="1"/>
+      <w:numFmt w:val="lowerLetter"/>
+      <w:lvlText w:val="%5."/>
+      <w:lvlJc w:val="left"/>
+      <w:pPr>
+        <w:ind w:left="3600" w:hanging="360"/>
+      </w:pPr>
+    </w:lvl>
+    <w:lvl w:ilvl="5" w:tplc="0807001B" w:tentative="1">
+      <w:start w:val="1"/>
+      <w:numFmt w:val="lowerRoman"/>
+      <w:lvlText w:val="%6."/>
+      <w:lvlJc w:val="right"/>
+      <w:pPr>
+        <w:ind w:left="4320" w:hanging="180"/>
+      </w:pPr>
+    </w:lvl>
+    <w:lvl w:ilvl="6" w:tplc="0807000F" w:tentative="1">
+      <w:start w:val="1"/>
+      <w:numFmt w:val="decimal"/>
+      <w:lvlText w:val="%7."/>
+      <w:lvlJc w:val="left"/>
+      <w:pPr>
+        <w:ind w:left="5040" w:hanging="360"/>
+      </w:pPr>
+    </w:lvl>
+    <w:lvl w:ilvl="7" w:tplc="08070019" w:tentative="1">
+      <w:start w:val="1"/>
+      <w:numFmt w:val="lowerLetter"/>
+      <w:lvlText w:val="%8."/>
+      <w:lvlJc w:val="left"/>
+      <w:pPr>
+        <w:ind w:left="5760" w:hanging="360"/>
+      </w:pPr>
+    </w:lvl>
+    <w:lvl w:ilvl="8" w:tplc="0807001B" w:tentative="1">
+      <w:start w:val="1"/>
+      <w:numFmt w:val="lowerRoman"/>
+      <w:lvlText w:val="%9."/>
+      <w:lvlJc w:val="right"/>
+      <w:pPr>
+        <w:ind w:left="6480" w:hanging="180"/>
+      </w:pPr>
+    </w:lvl>
+  </w:abstractNum>
+  <w:abstractNum w:abstractNumId="12" w15:restartNumberingAfterBreak="0">
+    <w:nsid w:val="7D2C6132"/>
+    <w:multiLevelType w:val="hybridMultilevel"/>
+    <w:tmpl w:val="D050153E"/>
     <w:lvl w:ilvl="0" w:tplc="0807000F">
       <w:start w:val="1"/>
       <w:numFmt w:val="decimal"/>
@@ -4882,6 +5784,9 @@
   </w:num>
   <w:num w:numId="12">
     <w:abstractNumId w:val="2"/>
+  </w:num>
+  <w:num w:numId="13">
+    <w:abstractNumId w:val="12"/>
   </w:num>
 </w:numbering>
 </file>
@@ -5699,6 +6604,18 @@
       <w:ind w:left="440"/>
     </w:pPr>
   </w:style>
+  <w:style w:type="character" w:styleId="Erwhnung">
+    <w:name w:val="Mention"/>
+    <w:basedOn w:val="Absatz-Standardschriftart"/>
+    <w:uiPriority w:val="99"/>
+    <w:semiHidden/>
+    <w:unhideWhenUsed/>
+    <w:rsid w:val="00EB7D95"/>
+    <w:rPr>
+      <w:color w:val="2B579A"/>
+      <w:shd w:val="clear" w:color="auto" w:fill="E6E6E6"/>
+    </w:rPr>
+  </w:style>
 </w:styles>
 </file>
 
@@ -5968,7 +6885,7 @@
 </file>
 
 <file path=customXml/itemProps1.xml><?xml version="1.0" encoding="utf-8"?>
-<ds:datastoreItem xmlns:ds="http://schemas.openxmlformats.org/officeDocument/2006/customXml" ds:itemID="{AB29958D-C766-4045-8E4C-33AF06E5A95C}">
+<ds:datastoreItem xmlns:ds="http://schemas.openxmlformats.org/officeDocument/2006/customXml" ds:itemID="{C1BF5424-A3B9-4517-B257-5AF0F90A286B}">
   <ds:schemaRefs>
     <ds:schemaRef ds:uri="http://schemas.openxmlformats.org/officeDocument/2006/bibliography"/>
   </ds:schemaRefs>

</xml_diff>